<commit_message>
Resultados e Algumas alterações
</commit_message>
<xml_diff>
--- a/flowchart.docx
+++ b/flowchart.docx
@@ -1,13 +1,13 @@
 
 <file path=word/document.xml><?xml version="1.0" encoding="utf-8"?>
-<w:document xmlns:wpc="http://schemas.microsoft.com/office/word/2010/wordprocessingCanvas" xmlns:cx="http://schemas.microsoft.com/office/drawing/2014/chartex" xmlns:cx1="http://schemas.microsoft.com/office/drawing/2015/9/8/chartex" xmlns:cx2="http://schemas.microsoft.com/office/drawing/2015/10/21/chartex" xmlns:cx3="http://schemas.microsoft.com/office/drawing/2016/5/9/chartex" xmlns:cx4="http://schemas.microsoft.com/office/drawing/2016/5/10/chartex" xmlns:cx5="http://schemas.microsoft.com/office/drawing/2016/5/11/chartex" xmlns:mc="http://schemas.openxmlformats.org/markup-compatibility/2006" xmlns:o="urn:schemas-microsoft-com:office:office" xmlns:r="http://schemas.openxmlformats.org/officeDocument/2006/relationships" xmlns:m="http://schemas.openxmlformats.org/officeDocument/2006/math" xmlns:v="urn:schemas-microsoft-com:vml" xmlns:wp14="http://schemas.microsoft.com/office/word/2010/wordprocessingDrawing" xmlns:wp="http://schemas.openxmlformats.org/drawingml/2006/wordprocessingDrawing" xmlns:w10="urn:schemas-microsoft-com:office:word" xmlns:w="http://schemas.openxmlformats.org/wordprocessingml/2006/main" xmlns:w14="http://schemas.microsoft.com/office/word/2010/wordml" xmlns:w15="http://schemas.microsoft.com/office/word/2012/wordml" xmlns:w16se="http://schemas.microsoft.com/office/word/2015/wordml/symex" xmlns:wpg="http://schemas.microsoft.com/office/word/2010/wordprocessingGroup" xmlns:wpi="http://schemas.microsoft.com/office/word/2010/wordprocessingInk" xmlns:wne="http://schemas.microsoft.com/office/word/2006/wordml" xmlns:wps="http://schemas.microsoft.com/office/word/2010/wordprocessingShape" mc:Ignorable="w14 w15 w16se wp14">
+<w:document xmlns:wpc="http://schemas.microsoft.com/office/word/2010/wordprocessingCanvas" xmlns:mc="http://schemas.openxmlformats.org/markup-compatibility/2006" xmlns:o="urn:schemas-microsoft-com:office:office" xmlns:r="http://schemas.openxmlformats.org/officeDocument/2006/relationships" xmlns:m="http://schemas.openxmlformats.org/officeDocument/2006/math" xmlns:v="urn:schemas-microsoft-com:vml" xmlns:wp14="http://schemas.microsoft.com/office/word/2010/wordprocessingDrawing" xmlns:wp="http://schemas.openxmlformats.org/drawingml/2006/wordprocessingDrawing" xmlns:w10="urn:schemas-microsoft-com:office:word" xmlns:w="http://schemas.openxmlformats.org/wordprocessingml/2006/main" xmlns:w14="http://schemas.microsoft.com/office/word/2010/wordml" xmlns:wpg="http://schemas.microsoft.com/office/word/2010/wordprocessingGroup" xmlns:wpi="http://schemas.microsoft.com/office/word/2010/wordprocessingInk" xmlns:wne="http://schemas.microsoft.com/office/word/2006/wordml" xmlns:wps="http://schemas.microsoft.com/office/word/2010/wordprocessingShape" mc:Ignorable="w14 wp14">
   <w:body>
     <w:p>
       <w:bookmarkStart w:id="0" w:name="_GoBack"/>
       <w:r>
         <w:rPr>
           <w:noProof/>
-          <w:lang w:eastAsia="pt-BR"/>
+          <w:lang w:eastAsia="ja-JP"/>
         </w:rPr>
         <mc:AlternateContent>
           <mc:Choice Requires="wpc">
@@ -29,7 +29,7 @@
                         <wps:cNvSpPr/>
                         <wps:spPr>
                           <a:xfrm>
-                            <a:off x="1832611" y="1237615"/>
+                            <a:off x="289561" y="1609090"/>
                             <a:ext cx="1714500" cy="457200"/>
                           </a:xfrm>
                           <a:prstGeom prst="flowChartProcess">
@@ -87,7 +87,7 @@
                         <wps:cNvSpPr/>
                         <wps:spPr>
                           <a:xfrm>
-                            <a:off x="1832611" y="118745"/>
+                            <a:off x="289561" y="556895"/>
                             <a:ext cx="1714500" cy="571500"/>
                           </a:xfrm>
                           <a:prstGeom prst="flowChartAlternateProcess">
@@ -147,8 +147,8 @@
                         </wps:cNvCnPr>
                         <wps:spPr>
                           <a:xfrm>
-                            <a:off x="2689861" y="690245"/>
-                            <a:ext cx="0" cy="547370"/>
+                            <a:off x="1146811" y="1128395"/>
+                            <a:ext cx="0" cy="480695"/>
                           </a:xfrm>
                           <a:prstGeom prst="straightConnector1">
                             <a:avLst/>
@@ -178,8 +178,8 @@
                         <wps:cNvSpPr/>
                         <wps:spPr>
                           <a:xfrm>
-                            <a:off x="1832611" y="3237865"/>
-                            <a:ext cx="1714500" cy="1191260"/>
+                            <a:off x="2677161" y="2416809"/>
+                            <a:ext cx="1714500" cy="1364615"/>
                           </a:xfrm>
                           <a:prstGeom prst="flowChartDecision">
                             <a:avLst/>
@@ -229,13 +229,13 @@
                       <wps:wsp>
                         <wps:cNvPr id="6" name="Conector de Seta Reta 6"/>
                         <wps:cNvCnPr>
-                          <a:stCxn id="2" idx="2"/>
-                          <a:endCxn id="7" idx="0"/>
+                          <a:stCxn id="2" idx="3"/>
+                          <a:endCxn id="7" idx="1"/>
                         </wps:cNvCnPr>
                         <wps:spPr>
-                          <a:xfrm>
-                            <a:off x="2689861" y="1694815"/>
-                            <a:ext cx="0" cy="490220"/>
+                          <a:xfrm flipV="1">
+                            <a:off x="2004061" y="1831975"/>
+                            <a:ext cx="673100" cy="5715"/>
                           </a:xfrm>
                           <a:prstGeom prst="straightConnector1">
                             <a:avLst/>
@@ -265,7 +265,7 @@
                         <wps:cNvSpPr/>
                         <wps:spPr>
                           <a:xfrm>
-                            <a:off x="1832611" y="2185035"/>
+                            <a:off x="2677161" y="1546225"/>
                             <a:ext cx="1714500" cy="571500"/>
                           </a:xfrm>
                           <a:prstGeom prst="flowChartProcess">
@@ -320,11 +320,14 @@
                       </wps:wsp>
                       <wps:wsp>
                         <wps:cNvPr id="8" name="Conector de Seta Reta 8"/>
-                        <wps:cNvCnPr/>
+                        <wps:cNvCnPr>
+                          <a:stCxn id="7" idx="2"/>
+                          <a:endCxn id="5" idx="0"/>
+                        </wps:cNvCnPr>
                         <wps:spPr>
                           <a:xfrm>
-                            <a:off x="2689861" y="2756535"/>
-                            <a:ext cx="0" cy="481330"/>
+                            <a:off x="3534411" y="2117725"/>
+                            <a:ext cx="0" cy="299084"/>
                           </a:xfrm>
                           <a:prstGeom prst="straightConnector1">
                             <a:avLst/>
@@ -352,17 +355,17 @@
                       <wps:wsp>
                         <wps:cNvPr id="9" name="Conector: Angulado 9"/>
                         <wps:cNvCnPr>
+                          <a:stCxn id="5" idx="3"/>
                           <a:endCxn id="7" idx="3"/>
                         </wps:cNvCnPr>
                         <wps:spPr>
-                          <a:xfrm rot="5400000" flipH="1" flipV="1">
-                            <a:off x="2951481" y="3066415"/>
-                            <a:ext cx="1191260" cy="12700"/>
+                          <a:xfrm flipV="1">
+                            <a:off x="4391661" y="1831975"/>
+                            <a:ext cx="12700" cy="1267142"/>
                           </a:xfrm>
-                          <a:prstGeom prst="bentConnector4">
+                          <a:prstGeom prst="bentConnector3">
                             <a:avLst>
-                              <a:gd name="adj1" fmla="val -1173"/>
-                              <a:gd name="adj2" fmla="val 4525000"/>
+                              <a:gd name="adj1" fmla="val 1800000"/>
                             </a:avLst>
                           </a:prstGeom>
                           <a:ln>
@@ -387,11 +390,14 @@
                       </wps:wsp>
                       <wps:wsp>
                         <wps:cNvPr id="11" name="Conector de Seta Reta 11"/>
-                        <wps:cNvCnPr/>
+                        <wps:cNvCnPr>
+                          <a:stCxn id="5" idx="1"/>
+                          <a:endCxn id="12" idx="3"/>
+                        </wps:cNvCnPr>
                         <wps:spPr>
-                          <a:xfrm>
-                            <a:off x="2689861" y="4429125"/>
-                            <a:ext cx="0" cy="528320"/>
+                          <a:xfrm flipH="1" flipV="1">
+                            <a:off x="2004061" y="3094986"/>
+                            <a:ext cx="673100" cy="4131"/>
                           </a:xfrm>
                           <a:prstGeom prst="straightConnector1">
                             <a:avLst/>
@@ -421,7 +427,7 @@
                         <wps:cNvSpPr/>
                         <wps:spPr>
                           <a:xfrm>
-                            <a:off x="1953260" y="4843145"/>
+                            <a:off x="410210" y="2694936"/>
                             <a:ext cx="1593851" cy="800100"/>
                           </a:xfrm>
                           <a:prstGeom prst="flowChartPunchedTape">
@@ -485,7 +491,7 @@
           </mc:Choice>
           <mc:Fallback>
             <w:pict>
-              <v:group id="Tela 1" o:spid="_x0000_s1026" editas="canvas" style="width:425.2pt;height:477.35pt;mso-position-horizontal-relative:char;mso-position-vertical-relative:line" coordsize="54000,60623" o:gfxdata="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">
+              <v:group id="Tela 1" o:spid="_x0000_s1026" editas="canvas" style="width:425.2pt;height:477.35pt;mso-position-horizontal-relative:char;mso-position-vertical-relative:line" coordsize="54000,60623" o:gfxdata="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">
                 <v:shapetype id="_x0000_t75" coordsize="21600,21600" o:spt="75" o:preferrelative="t" path="m@4@5l@4@11@9@11@9@5xe" filled="f" stroked="f">
                   <v:stroke joinstyle="miter"/>
                   <v:formulas>
@@ -513,7 +519,7 @@
                   <v:stroke joinstyle="miter"/>
                   <v:path gradientshapeok="t" o:connecttype="rect"/>
                 </v:shapetype>
-                <v:shape id="Fluxograma: Processo 2" o:spid="_x0000_s1028" type="#_x0000_t109" style="position:absolute;left:18326;top:12376;width:17145;height:4572;visibility:visible;mso-wrap-style:square;v-text-anchor:middle" o:gfxdata="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" fillcolor="#f06" stroked="f" strokeweight="1pt">
+                <v:shape id="Fluxograma: Processo 2" o:spid="_x0000_s1028" type="#_x0000_t109" style="position:absolute;left:2895;top:16090;width:17145;height:4572;visibility:visible;mso-wrap-style:square;v-text-anchor:middle" o:gfxdata="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" fillcolor="#f06" stroked="f" strokeweight="1pt">
                   <v:textbox>
                     <w:txbxContent>
                       <w:p>
@@ -548,7 +554,7 @@
                   </v:formulas>
                   <v:path gradientshapeok="t" limo="10800,10800" o:connecttype="custom" o:connectlocs="@8,0;0,@9;@8,@7;@6,@9" textboxrect="@3,@3,@4,@5"/>
                 </v:shapetype>
-                <v:shape id="Fluxograma: Processo Alternativo 3" o:spid="_x0000_s1029" type="#_x0000_t176" style="position:absolute;left:18326;top:1187;width:17145;height:5715;visibility:visible;mso-wrap-style:square;v-text-anchor:middle" o:gfxdata="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" fillcolor="#f06" stroked="f" strokeweight="1.5pt">
+                <v:shape id="Fluxograma: Processo Alternativo 3" o:spid="_x0000_s1029" type="#_x0000_t176" style="position:absolute;left:2895;top:5568;width:17145;height:5715;visibility:visible;mso-wrap-style:square;v-text-anchor:middle" o:gfxdata="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" fillcolor="#f06" stroked="f" strokeweight="1.5pt">
                   <v:textbox>
                     <w:txbxContent>
                       <w:p>
@@ -572,14 +578,14 @@
                   <v:path arrowok="t" fillok="f" o:connecttype="none"/>
                   <o:lock v:ext="edit" shapetype="t"/>
                 </v:shapetype>
-                <v:shape id="Conector de Seta Reta 4" o:spid="_x0000_s1030" type="#_x0000_t32" style="position:absolute;left:26898;top:6902;width:0;height:5474;visibility:visible;mso-wrap-style:square" o:connectortype="straight" o:gfxdata="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" strokecolor="#5b9bd5 [3204]" strokeweight="1.5pt">
+                <v:shape id="Conector de Seta Reta 4" o:spid="_x0000_s1030" type="#_x0000_t32" style="position:absolute;left:11468;top:11283;width:0;height:4807;visibility:visible;mso-wrap-style:square" o:connectortype="straight" o:gfxdata="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" strokecolor="#5b9bd5 [3204]" strokeweight="1.5pt">
                   <v:stroke endarrow="block" joinstyle="miter"/>
                 </v:shape>
                 <v:shapetype id="_x0000_t110" coordsize="21600,21600" o:spt="110" path="m10800,l,10800,10800,21600,21600,10800xe">
                   <v:stroke joinstyle="miter"/>
                   <v:path gradientshapeok="t" o:connecttype="rect" textboxrect="5400,5400,16200,16200"/>
                 </v:shapetype>
-                <v:shape id="Fluxograma: Decisão 5" o:spid="_x0000_s1031" type="#_x0000_t110" style="position:absolute;left:18326;top:32378;width:17145;height:11913;visibility:visible;mso-wrap-style:square;v-text-anchor:middle" o:gfxdata="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" fillcolor="#f06" stroked="f" strokeweight="1pt">
+                <v:shape id="Fluxograma: Decisão 5" o:spid="_x0000_s1031" type="#_x0000_t110" style="position:absolute;left:26771;top:24168;width:17145;height:13646;visibility:visible;mso-wrap-style:square;v-text-anchor:middle" o:gfxdata="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" fillcolor="#f06" stroked="f" strokeweight="1pt">
                   <v:textbox>
                     <w:txbxContent>
                       <w:p>
@@ -593,10 +599,10 @@
                     </w:txbxContent>
                   </v:textbox>
                 </v:shape>
-                <v:shape id="Conector de Seta Reta 6" o:spid="_x0000_s1032" type="#_x0000_t32" style="position:absolute;left:26898;top:16948;width:0;height:4902;visibility:visible;mso-wrap-style:square" o:connectortype="straight" o:gfxdata="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" strokecolor="#5b9bd5 [3204]" strokeweight="1.5pt">
+                <v:shape id="Conector de Seta Reta 6" o:spid="_x0000_s1032" type="#_x0000_t32" style="position:absolute;left:20040;top:18319;width:6731;height:57;flip:y;visibility:visible;mso-wrap-style:square" o:connectortype="straight" o:gfxdata="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" strokecolor="#5b9bd5 [3204]" strokeweight="1.5pt">
                   <v:stroke endarrow="block" joinstyle="miter"/>
                 </v:shape>
-                <v:shape id="Fluxograma: Processo 7" o:spid="_x0000_s1033" type="#_x0000_t109" style="position:absolute;left:18326;top:21850;width:17145;height:5715;visibility:visible;mso-wrap-style:square;v-text-anchor:middle" o:gfxdata="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" fillcolor="#f06" stroked="f" strokeweight="1pt">
+                <v:shape id="Fluxograma: Processo 7" o:spid="_x0000_s1033" type="#_x0000_t109" style="position:absolute;left:26771;top:15462;width:17145;height:5715;visibility:visible;mso-wrap-style:square;v-text-anchor:middle" o:gfxdata="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" fillcolor="#f06" stroked="f" strokeweight="1pt">
                   <v:textbox>
                     <w:txbxContent>
                       <w:p>
@@ -615,35 +621,31 @@
                     </w:txbxContent>
                   </v:textbox>
                 </v:shape>
-                <v:shape id="Conector de Seta Reta 8" o:spid="_x0000_s1034" type="#_x0000_t32" style="position:absolute;left:26898;top:27565;width:0;height:4813;visibility:visible;mso-wrap-style:square" o:connectortype="straight" o:gfxdata="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" strokecolor="#5b9bd5 [3204]" strokeweight="1.5pt">
+                <v:shape id="Conector de Seta Reta 8" o:spid="_x0000_s1034" type="#_x0000_t32" style="position:absolute;left:35344;top:21177;width:0;height:2991;visibility:visible;mso-wrap-style:square" o:connectortype="straight" o:gfxdata="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" strokecolor="#5b9bd5 [3204]" strokeweight="1.5pt">
                   <v:stroke endarrow="block" joinstyle="miter"/>
                 </v:shape>
-                <v:shapetype id="_x0000_t35" coordsize="21600,21600" o:spt="35" o:oned="t" adj="10800,10800" path="m,l@0,0@0@1,21600@1,21600,21600e" filled="f">
+                <v:shapetype id="_x0000_t34" coordsize="21600,21600" o:spt="34" o:oned="t" adj="10800" path="m,l@0,0@0,21600,21600,21600e" filled="f">
                   <v:stroke joinstyle="miter"/>
                   <v:formulas>
                     <v:f eqn="val #0"/>
-                    <v:f eqn="val #1"/>
-                    <v:f eqn="mid #0 width"/>
-                    <v:f eqn="prod #1 1 2"/>
                   </v:formulas>
                   <v:path arrowok="t" fillok="f" o:connecttype="none"/>
                   <v:handles>
-                    <v:h position="#0,@3"/>
-                    <v:h position="@2,#1"/>
+                    <v:h position="#0,center"/>
                   </v:handles>
                   <o:lock v:ext="edit" shapetype="t"/>
                 </v:shapetype>
-                <v:shape id="Conector: Angulado 9" o:spid="_x0000_s1035" type="#_x0000_t35" style="position:absolute;left:29515;top:30663;width:11912;height:127;rotation:90;flip:x y;visibility:visible;mso-wrap-style:square" o:connectortype="elbow" o:gfxdata="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" adj="-253,977400" strokecolor="#5b9bd5 [3204]" strokeweight="1.5pt">
+                <v:shape id="Conector: Angulado 9" o:spid="_x0000_s1035" type="#_x0000_t34" style="position:absolute;left:43916;top:18319;width:127;height:12672;flip:y;visibility:visible;mso-wrap-style:square" o:connectortype="elbow" o:gfxdata="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" adj="388800" strokecolor="#5b9bd5 [3204]" strokeweight="1.5pt">
                   <v:stroke endarrow="block"/>
                 </v:shape>
-                <v:shape id="Conector de Seta Reta 11" o:spid="_x0000_s1036" type="#_x0000_t32" style="position:absolute;left:26898;top:44291;width:0;height:5283;visibility:visible;mso-wrap-style:square" o:connectortype="straight" o:gfxdata="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" strokecolor="#5b9bd5 [3204]" strokeweight="1.5pt">
+                <v:shape id="Conector de Seta Reta 11" o:spid="_x0000_s1036" type="#_x0000_t32" style="position:absolute;left:20040;top:30949;width:6731;height:42;flip:x y;visibility:visible;mso-wrap-style:square" o:connectortype="straight" o:gfxdata="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" strokecolor="#5b9bd5 [3204]" strokeweight="1.5pt">
                   <v:stroke endarrow="block" joinstyle="miter"/>
                 </v:shape>
                 <v:shapetype id="_x0000_t122" coordsize="21600,21600" o:spt="122" path="m21597,19450v-225,-558,-750,-1073,-1650,-1545c18897,17605,17585,17347,16197,17260v-1500,87,-2700,345,-3787,645c11472,18377,10910,18892,10800,19450v-188,515,-750,1075,-1613,1460c8100,21210,6825,21425,5400,21597,3937,21425,2700,21210,1612,20910,675,20525,150,19965,,19450l,2147v150,558,675,1073,1612,1460c2700,3950,3937,4165,5400,4337,6825,4165,8100,3950,9187,3607v863,-387,1425,-902,1613,-1460c10910,1632,11472,1072,12410,600,13497,300,14697,85,16197,v1388,85,2700,300,3750,600c20847,1072,21372,1632,21597,2147xe">
                   <v:stroke joinstyle="miter"/>
                   <v:path o:connecttype="custom" o:connectlocs="10800,2147;0,10800;10800,19450;21600,10800" textboxrect="0,4337,21600,17260"/>
                 </v:shapetype>
-                <v:shape id="Fluxograma: Fita Perfurada 12" o:spid="_x0000_s1037" type="#_x0000_t122" style="position:absolute;left:19532;top:48431;width:15939;height:8001;visibility:visible;mso-wrap-style:square;v-text-anchor:middle" o:gfxdata="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" fillcolor="#f06" stroked="f" strokeweight="1pt">
+                <v:shape id="Fluxograma: Fita Perfurada 12" o:spid="_x0000_s1037" type="#_x0000_t122" style="position:absolute;left:4102;top:26949;width:15938;height:8001;visibility:visible;mso-wrap-style:square;v-text-anchor:middle" o:gfxdata="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" fillcolor="#f06" stroked="f" strokeweight="1pt">
                   <v:textbox>
                     <w:txbxContent>
                       <w:p>
@@ -684,7 +686,7 @@
 </file>
 
 <file path=word/styles.xml><?xml version="1.0" encoding="utf-8"?>
-<w:styles xmlns:mc="http://schemas.openxmlformats.org/markup-compatibility/2006" xmlns:r="http://schemas.openxmlformats.org/officeDocument/2006/relationships" xmlns:w="http://schemas.openxmlformats.org/wordprocessingml/2006/main" xmlns:w14="http://schemas.microsoft.com/office/word/2010/wordml" xmlns:w15="http://schemas.microsoft.com/office/word/2012/wordml" xmlns:w16se="http://schemas.microsoft.com/office/word/2015/wordml/symex" mc:Ignorable="w14 w15 w16se">
+<w:styles xmlns:mc="http://schemas.openxmlformats.org/markup-compatibility/2006" xmlns:r="http://schemas.openxmlformats.org/officeDocument/2006/relationships" xmlns:w="http://schemas.openxmlformats.org/wordprocessingml/2006/main" xmlns:w14="http://schemas.microsoft.com/office/word/2010/wordml" mc:Ignorable="w14">
   <w:docDefaults>
     <w:rPrDefault>
       <w:rPr>
@@ -700,381 +702,334 @@
       </w:pPr>
     </w:pPrDefault>
   </w:docDefaults>
-  <w:latentStyles w:defLockedState="0" w:defUIPriority="99" w:defSemiHidden="0" w:defUnhideWhenUsed="0" w:defQFormat="0" w:count="374">
-    <w:lsdException w:name="Normal" w:uiPriority="0" w:qFormat="1"/>
-    <w:lsdException w:name="heading 1" w:uiPriority="9" w:qFormat="1"/>
-    <w:lsdException w:name="heading 2" w:semiHidden="1" w:uiPriority="9" w:unhideWhenUsed="1" w:qFormat="1"/>
-    <w:lsdException w:name="heading 3" w:semiHidden="1" w:uiPriority="9" w:unhideWhenUsed="1" w:qFormat="1"/>
-    <w:lsdException w:name="heading 4" w:semiHidden="1" w:uiPriority="9" w:unhideWhenUsed="1" w:qFormat="1"/>
-    <w:lsdException w:name="heading 5" w:semiHidden="1" w:uiPriority="9" w:unhideWhenUsed="1" w:qFormat="1"/>
-    <w:lsdException w:name="heading 6" w:semiHidden="1" w:uiPriority="9" w:unhideWhenUsed="1" w:qFormat="1"/>
-    <w:lsdException w:name="heading 7" w:semiHidden="1" w:uiPriority="9" w:unhideWhenUsed="1" w:qFormat="1"/>
-    <w:lsdException w:name="heading 8" w:semiHidden="1" w:uiPriority="9" w:unhideWhenUsed="1" w:qFormat="1"/>
-    <w:lsdException w:name="heading 9" w:semiHidden="1" w:uiPriority="9" w:unhideWhenUsed="1" w:qFormat="1"/>
-    <w:lsdException w:name="index 1" w:semiHidden="1" w:unhideWhenUsed="1"/>
-    <w:lsdException w:name="index 2" w:semiHidden="1" w:unhideWhenUsed="1"/>
-    <w:lsdException w:name="index 3" w:semiHidden="1" w:unhideWhenUsed="1"/>
-    <w:lsdException w:name="index 4" w:semiHidden="1" w:unhideWhenUsed="1"/>
-    <w:lsdException w:name="index 5" w:semiHidden="1" w:unhideWhenUsed="1"/>
-    <w:lsdException w:name="index 6" w:semiHidden="1" w:unhideWhenUsed="1"/>
-    <w:lsdException w:name="index 7" w:semiHidden="1" w:unhideWhenUsed="1"/>
-    <w:lsdException w:name="index 8" w:semiHidden="1" w:unhideWhenUsed="1"/>
-    <w:lsdException w:name="index 9" w:semiHidden="1" w:unhideWhenUsed="1"/>
-    <w:lsdException w:name="toc 1" w:semiHidden="1" w:uiPriority="39" w:unhideWhenUsed="1"/>
-    <w:lsdException w:name="toc 2" w:semiHidden="1" w:uiPriority="39" w:unhideWhenUsed="1"/>
-    <w:lsdException w:name="toc 3" w:semiHidden="1" w:uiPriority="39" w:unhideWhenUsed="1"/>
-    <w:lsdException w:name="toc 4" w:semiHidden="1" w:uiPriority="39" w:unhideWhenUsed="1"/>
-    <w:lsdException w:name="toc 5" w:semiHidden="1" w:uiPriority="39" w:unhideWhenUsed="1"/>
-    <w:lsdException w:name="toc 6" w:semiHidden="1" w:uiPriority="39" w:unhideWhenUsed="1"/>
-    <w:lsdException w:name="toc 7" w:semiHidden="1" w:uiPriority="39" w:unhideWhenUsed="1"/>
-    <w:lsdException w:name="toc 8" w:semiHidden="1" w:uiPriority="39" w:unhideWhenUsed="1"/>
-    <w:lsdException w:name="toc 9" w:semiHidden="1" w:uiPriority="39" w:unhideWhenUsed="1"/>
-    <w:lsdException w:name="Normal Indent" w:semiHidden="1" w:unhideWhenUsed="1"/>
-    <w:lsdException w:name="footnote text" w:semiHidden="1" w:unhideWhenUsed="1"/>
-    <w:lsdException w:name="annotation text" w:semiHidden="1" w:unhideWhenUsed="1"/>
-    <w:lsdException w:name="header" w:semiHidden="1" w:unhideWhenUsed="1"/>
-    <w:lsdException w:name="footer" w:semiHidden="1" w:unhideWhenUsed="1"/>
-    <w:lsdException w:name="index heading" w:semiHidden="1" w:unhideWhenUsed="1"/>
-    <w:lsdException w:name="caption" w:semiHidden="1" w:uiPriority="35" w:unhideWhenUsed="1" w:qFormat="1"/>
-    <w:lsdException w:name="table of figures" w:semiHidden="1" w:unhideWhenUsed="1"/>
-    <w:lsdException w:name="envelope address" w:semiHidden="1" w:unhideWhenUsed="1"/>
-    <w:lsdException w:name="envelope return" w:semiHidden="1" w:unhideWhenUsed="1"/>
-    <w:lsdException w:name="footnote reference" w:semiHidden="1" w:unhideWhenUsed="1"/>
-    <w:lsdException w:name="annotation reference" w:semiHidden="1" w:unhideWhenUsed="1"/>
-    <w:lsdException w:name="line number" w:semiHidden="1" w:unhideWhenUsed="1"/>
-    <w:lsdException w:name="page number" w:semiHidden="1" w:unhideWhenUsed="1"/>
-    <w:lsdException w:name="endnote reference" w:semiHidden="1" w:unhideWhenUsed="1"/>
-    <w:lsdException w:name="endnote text" w:semiHidden="1" w:unhideWhenUsed="1"/>
-    <w:lsdException w:name="table of authorities" w:semiHidden="1" w:unhideWhenUsed="1"/>
-    <w:lsdException w:name="macro" w:semiHidden="1" w:unhideWhenUsed="1"/>
-    <w:lsdException w:name="toa heading" w:semiHidden="1" w:unhideWhenUsed="1"/>
-    <w:lsdException w:name="List" w:semiHidden="1" w:unhideWhenUsed="1"/>
-    <w:lsdException w:name="List Bullet" w:semiHidden="1" w:unhideWhenUsed="1"/>
-    <w:lsdException w:name="List Number" w:semiHidden="1" w:unhideWhenUsed="1"/>
-    <w:lsdException w:name="List 2" w:semiHidden="1" w:unhideWhenUsed="1"/>
-    <w:lsdException w:name="List 3" w:semiHidden="1" w:unhideWhenUsed="1"/>
-    <w:lsdException w:name="List 4" w:semiHidden="1" w:unhideWhenUsed="1"/>
-    <w:lsdException w:name="List 5" w:semiHidden="1" w:unhideWhenUsed="1"/>
-    <w:lsdException w:name="List Bullet 2" w:semiHidden="1" w:unhideWhenUsed="1"/>
-    <w:lsdException w:name="List Bullet 3" w:semiHidden="1" w:unhideWhenUsed="1"/>
-    <w:lsdException w:name="List Bullet 4" w:semiHidden="1" w:unhideWhenUsed="1"/>
-    <w:lsdException w:name="List Bullet 5" w:semiHidden="1" w:unhideWhenUsed="1"/>
-    <w:lsdException w:name="List Number 2" w:semiHidden="1" w:unhideWhenUsed="1"/>
-    <w:lsdException w:name="List Number 3" w:semiHidden="1" w:unhideWhenUsed="1"/>
-    <w:lsdException w:name="List Number 4" w:semiHidden="1" w:unhideWhenUsed="1"/>
-    <w:lsdException w:name="List Number 5" w:semiHidden="1" w:unhideWhenUsed="1"/>
-    <w:lsdException w:name="Title" w:uiPriority="10" w:qFormat="1"/>
-    <w:lsdException w:name="Closing" w:semiHidden="1" w:unhideWhenUsed="1"/>
-    <w:lsdException w:name="Signature" w:semiHidden="1" w:unhideWhenUsed="1"/>
-    <w:lsdException w:name="Default Paragraph Font" w:semiHidden="1" w:uiPriority="1" w:unhideWhenUsed="1"/>
-    <w:lsdException w:name="Body Text" w:semiHidden="1" w:unhideWhenUsed="1"/>
-    <w:lsdException w:name="Body Text Indent" w:semiHidden="1" w:unhideWhenUsed="1"/>
-    <w:lsdException w:name="List Continue" w:semiHidden="1" w:unhideWhenUsed="1"/>
-    <w:lsdException w:name="List Continue 2" w:semiHidden="1" w:unhideWhenUsed="1"/>
-    <w:lsdException w:name="List Continue 3" w:semiHidden="1" w:unhideWhenUsed="1"/>
-    <w:lsdException w:name="List Continue 4" w:semiHidden="1" w:unhideWhenUsed="1"/>
-    <w:lsdException w:name="List Continue 5" w:semiHidden="1" w:unhideWhenUsed="1"/>
-    <w:lsdException w:name="Message Header" w:semiHidden="1" w:unhideWhenUsed="1"/>
-    <w:lsdException w:name="Subtitle" w:uiPriority="11" w:qFormat="1"/>
-    <w:lsdException w:name="Salutation" w:semiHidden="1" w:unhideWhenUsed="1"/>
-    <w:lsdException w:name="Date" w:semiHidden="1" w:unhideWhenUsed="1"/>
-    <w:lsdException w:name="Body Text First Indent" w:semiHidden="1" w:unhideWhenUsed="1"/>
-    <w:lsdException w:name="Body Text First Indent 2" w:semiHidden="1" w:unhideWhenUsed="1"/>
-    <w:lsdException w:name="Note Heading" w:semiHidden="1" w:unhideWhenUsed="1"/>
-    <w:lsdException w:name="Body Text 2" w:semiHidden="1" w:unhideWhenUsed="1"/>
-    <w:lsdException w:name="Body Text 3" w:semiHidden="1" w:unhideWhenUsed="1"/>
-    <w:lsdException w:name="Body Text Indent 2" w:semiHidden="1" w:unhideWhenUsed="1"/>
-    <w:lsdException w:name="Body Text Indent 3" w:semiHidden="1" w:unhideWhenUsed="1"/>
-    <w:lsdException w:name="Block Text" w:semiHidden="1" w:unhideWhenUsed="1"/>
-    <w:lsdException w:name="Hyperlink" w:semiHidden="1" w:unhideWhenUsed="1"/>
-    <w:lsdException w:name="FollowedHyperlink" w:semiHidden="1" w:unhideWhenUsed="1"/>
-    <w:lsdException w:name="Strong" w:uiPriority="22" w:qFormat="1"/>
-    <w:lsdException w:name="Emphasis" w:uiPriority="20" w:qFormat="1"/>
-    <w:lsdException w:name="Document Map" w:semiHidden="1" w:unhideWhenUsed="1"/>
-    <w:lsdException w:name="Plain Text" w:semiHidden="1" w:unhideWhenUsed="1"/>
-    <w:lsdException w:name="E-mail Signature" w:semiHidden="1" w:unhideWhenUsed="1"/>
-    <w:lsdException w:name="HTML Top of Form" w:semiHidden="1" w:unhideWhenUsed="1"/>
-    <w:lsdException w:name="HTML Bottom of Form" w:semiHidden="1" w:unhideWhenUsed="1"/>
-    <w:lsdException w:name="Normal (Web)" w:semiHidden="1" w:unhideWhenUsed="1"/>
-    <w:lsdException w:name="HTML Acronym" w:semiHidden="1" w:unhideWhenUsed="1"/>
-    <w:lsdException w:name="HTML Address" w:semiHidden="1" w:unhideWhenUsed="1"/>
-    <w:lsdException w:name="HTML Cite" w:semiHidden="1" w:unhideWhenUsed="1"/>
-    <w:lsdException w:name="HTML Code" w:semiHidden="1" w:unhideWhenUsed="1"/>
-    <w:lsdException w:name="HTML Definition" w:semiHidden="1" w:unhideWhenUsed="1"/>
-    <w:lsdException w:name="HTML Keyboard" w:semiHidden="1" w:unhideWhenUsed="1"/>
-    <w:lsdException w:name="HTML Preformatted" w:semiHidden="1" w:unhideWhenUsed="1"/>
-    <w:lsdException w:name="HTML Sample" w:semiHidden="1" w:unhideWhenUsed="1"/>
-    <w:lsdException w:name="HTML Typewriter" w:semiHidden="1" w:unhideWhenUsed="1"/>
-    <w:lsdException w:name="HTML Variable" w:semiHidden="1" w:unhideWhenUsed="1"/>
-    <w:lsdException w:name="Normal Table" w:semiHidden="1" w:unhideWhenUsed="1"/>
-    <w:lsdException w:name="annotation subject" w:semiHidden="1" w:unhideWhenUsed="1"/>
-    <w:lsdException w:name="No List" w:semiHidden="1" w:unhideWhenUsed="1"/>
-    <w:lsdException w:name="Outline List 1" w:semiHidden="1" w:unhideWhenUsed="1"/>
-    <w:lsdException w:name="Outline List 2" w:semiHidden="1" w:unhideWhenUsed="1"/>
-    <w:lsdException w:name="Outline List 3" w:semiHidden="1" w:unhideWhenUsed="1"/>
-    <w:lsdException w:name="Table Simple 1" w:semiHidden="1" w:unhideWhenUsed="1"/>
-    <w:lsdException w:name="Table Simple 2" w:semiHidden="1" w:unhideWhenUsed="1"/>
-    <w:lsdException w:name="Table Simple 3" w:semiHidden="1" w:unhideWhenUsed="1"/>
-    <w:lsdException w:name="Table Classic 1" w:semiHidden="1" w:unhideWhenUsed="1"/>
-    <w:lsdException w:name="Table Classic 2" w:semiHidden="1" w:unhideWhenUsed="1"/>
-    <w:lsdException w:name="Table Classic 3" w:semiHidden="1" w:unhideWhenUsed="1"/>
-    <w:lsdException w:name="Table Classic 4" w:semiHidden="1" w:unhideWhenUsed="1"/>
-    <w:lsdException w:name="Table Colorful 1" w:semiHidden="1" w:unhideWhenUsed="1"/>
-    <w:lsdException w:name="Table Colorful 2" w:semiHidden="1" w:unhideWhenUsed="1"/>
-    <w:lsdException w:name="Table Colorful 3" w:semiHidden="1" w:unhideWhenUsed="1"/>
-    <w:lsdException w:name="Table Columns 1" w:semiHidden="1" w:unhideWhenUsed="1"/>
-    <w:lsdException w:name="Table Columns 2" w:semiHidden="1" w:unhideWhenUsed="1"/>
-    <w:lsdException w:name="Table Columns 3" w:semiHidden="1" w:unhideWhenUsed="1"/>
-    <w:lsdException w:name="Table Columns 4" w:semiHidden="1" w:unhideWhenUsed="1"/>
-    <w:lsdException w:name="Table Columns 5" w:semiHidden="1" w:unhideWhenUsed="1"/>
-    <w:lsdException w:name="Table Grid 1" w:semiHidden="1" w:unhideWhenUsed="1"/>
-    <w:lsdException w:name="Table Grid 2" w:semiHidden="1" w:unhideWhenUsed="1"/>
-    <w:lsdException w:name="Table Grid 3" w:semiHidden="1" w:unhideWhenUsed="1"/>
-    <w:lsdException w:name="Table Grid 4" w:semiHidden="1" w:unhideWhenUsed="1"/>
-    <w:lsdException w:name="Table Grid 5" w:semiHidden="1" w:unhideWhenUsed="1"/>
-    <w:lsdException w:name="Table Grid 6" w:semiHidden="1" w:unhideWhenUsed="1"/>
-    <w:lsdException w:name="Table Grid 7" w:semiHidden="1" w:unhideWhenUsed="1"/>
-    <w:lsdException w:name="Table Grid 8" w:semiHidden="1" w:unhideWhenUsed="1"/>
-    <w:lsdException w:name="Table List 1" w:semiHidden="1" w:unhideWhenUsed="1"/>
-    <w:lsdException w:name="Table List 2" w:semiHidden="1" w:unhideWhenUsed="1"/>
-    <w:lsdException w:name="Table List 3" w:semiHidden="1" w:unhideWhenUsed="1"/>
-    <w:lsdException w:name="Table List 4" w:semiHidden="1" w:unhideWhenUsed="1"/>
-    <w:lsdException w:name="Table List 5" w:semiHidden="1" w:unhideWhenUsed="1"/>
-    <w:lsdException w:name="Table List 6" w:semiHidden="1" w:unhideWhenUsed="1"/>
-    <w:lsdException w:name="Table List 7" w:semiHidden="1" w:unhideWhenUsed="1"/>
-    <w:lsdException w:name="Table List 8" w:semiHidden="1" w:unhideWhenUsed="1"/>
-    <w:lsdException w:name="Table 3D effects 1" w:semiHidden="1" w:unhideWhenUsed="1"/>
-    <w:lsdException w:name="Table 3D effects 2" w:semiHidden="1" w:unhideWhenUsed="1"/>
-    <w:lsdException w:name="Table 3D effects 3" w:semiHidden="1" w:unhideWhenUsed="1"/>
-    <w:lsdException w:name="Table Contemporary" w:semiHidden="1" w:unhideWhenUsed="1"/>
-    <w:lsdException w:name="Table Elegant" w:semiHidden="1" w:unhideWhenUsed="1"/>
-    <w:lsdException w:name="Table Professional" w:semiHidden="1" w:unhideWhenUsed="1"/>
-    <w:lsdException w:name="Table Subtle 1" w:semiHidden="1" w:unhideWhenUsed="1"/>
-    <w:lsdException w:name="Table Subtle 2" w:semiHidden="1" w:unhideWhenUsed="1"/>
-    <w:lsdException w:name="Table Web 1" w:semiHidden="1" w:unhideWhenUsed="1"/>
-    <w:lsdException w:name="Table Web 2" w:semiHidden="1" w:unhideWhenUsed="1"/>
-    <w:lsdException w:name="Table Web 3" w:semiHidden="1" w:unhideWhenUsed="1"/>
-    <w:lsdException w:name="Balloon Text" w:semiHidden="1" w:unhideWhenUsed="1"/>
-    <w:lsdException w:name="Table Grid" w:uiPriority="39"/>
-    <w:lsdException w:name="Table Theme" w:semiHidden="1" w:unhideWhenUsed="1"/>
-    <w:lsdException w:name="Placeholder Text" w:semiHidden="1"/>
-    <w:lsdException w:name="No Spacing" w:uiPriority="1" w:qFormat="1"/>
-    <w:lsdException w:name="Light Shading" w:uiPriority="60"/>
-    <w:lsdException w:name="Light List" w:uiPriority="61"/>
-    <w:lsdException w:name="Light Grid" w:uiPriority="62"/>
-    <w:lsdException w:name="Medium Shading 1" w:uiPriority="63"/>
-    <w:lsdException w:name="Medium Shading 2" w:uiPriority="64"/>
-    <w:lsdException w:name="Medium List 1" w:uiPriority="65"/>
-    <w:lsdException w:name="Medium List 2" w:uiPriority="66"/>
-    <w:lsdException w:name="Medium Grid 1" w:uiPriority="67"/>
-    <w:lsdException w:name="Medium Grid 2" w:uiPriority="68"/>
-    <w:lsdException w:name="Medium Grid 3" w:uiPriority="69"/>
-    <w:lsdException w:name="Dark List" w:uiPriority="70"/>
-    <w:lsdException w:name="Colorful Shading" w:uiPriority="71"/>
-    <w:lsdException w:name="Colorful List" w:uiPriority="72"/>
-    <w:lsdException w:name="Colorful Grid" w:uiPriority="73"/>
-    <w:lsdException w:name="Light Shading Accent 1" w:uiPriority="60"/>
-    <w:lsdException w:name="Light List Accent 1" w:uiPriority="61"/>
-    <w:lsdException w:name="Light Grid Accent 1" w:uiPriority="62"/>
-    <w:lsdException w:name="Medium Shading 1 Accent 1" w:uiPriority="63"/>
-    <w:lsdException w:name="Medium Shading 2 Accent 1" w:uiPriority="64"/>
-    <w:lsdException w:name="Medium List 1 Accent 1" w:uiPriority="65"/>
-    <w:lsdException w:name="Revision" w:semiHidden="1"/>
-    <w:lsdException w:name="List Paragraph" w:uiPriority="34" w:qFormat="1"/>
-    <w:lsdException w:name="Quote" w:uiPriority="29" w:qFormat="1"/>
-    <w:lsdException w:name="Intense Quote" w:uiPriority="30" w:qFormat="1"/>
-    <w:lsdException w:name="Medium List 2 Accent 1" w:uiPriority="66"/>
-    <w:lsdException w:name="Medium Grid 1 Accent 1" w:uiPriority="67"/>
-    <w:lsdException w:name="Medium Grid 2 Accent 1" w:uiPriority="68"/>
-    <w:lsdException w:name="Medium Grid 3 Accent 1" w:uiPriority="69"/>
-    <w:lsdException w:name="Dark List Accent 1" w:uiPriority="70"/>
-    <w:lsdException w:name="Colorful Shading Accent 1" w:uiPriority="71"/>
-    <w:lsdException w:name="Colorful List Accent 1" w:uiPriority="72"/>
-    <w:lsdException w:name="Colorful Grid Accent 1" w:uiPriority="73"/>
-    <w:lsdException w:name="Light Shading Accent 2" w:uiPriority="60"/>
-    <w:lsdException w:name="Light List Accent 2" w:uiPriority="61"/>
-    <w:lsdException w:name="Light Grid Accent 2" w:uiPriority="62"/>
-    <w:lsdException w:name="Medium Shading 1 Accent 2" w:uiPriority="63"/>
-    <w:lsdException w:name="Medium Shading 2 Accent 2" w:uiPriority="64"/>
-    <w:lsdException w:name="Medium List 1 Accent 2" w:uiPriority="65"/>
-    <w:lsdException w:name="Medium List 2 Accent 2" w:uiPriority="66"/>
-    <w:lsdException w:name="Medium Grid 1 Accent 2" w:uiPriority="67"/>
-    <w:lsdException w:name="Medium Grid 2 Accent 2" w:uiPriority="68"/>
-    <w:lsdException w:name="Medium Grid 3 Accent 2" w:uiPriority="69"/>
-    <w:lsdException w:name="Dark List Accent 2" w:uiPriority="70"/>
-    <w:lsdException w:name="Colorful Shading Accent 2" w:uiPriority="71"/>
-    <w:lsdException w:name="Colorful List Accent 2" w:uiPriority="72"/>
-    <w:lsdException w:name="Colorful Grid Accent 2" w:uiPriority="73"/>
-    <w:lsdException w:name="Light Shading Accent 3" w:uiPriority="60"/>
-    <w:lsdException w:name="Light List Accent 3" w:uiPriority="61"/>
-    <w:lsdException w:name="Light Grid Accent 3" w:uiPriority="62"/>
-    <w:lsdException w:name="Medium Shading 1 Accent 3" w:uiPriority="63"/>
-    <w:lsdException w:name="Medium Shading 2 Accent 3" w:uiPriority="64"/>
-    <w:lsdException w:name="Medium List 1 Accent 3" w:uiPriority="65"/>
-    <w:lsdException w:name="Medium List 2 Accent 3" w:uiPriority="66"/>
-    <w:lsdException w:name="Medium Grid 1 Accent 3" w:uiPriority="67"/>
-    <w:lsdException w:name="Medium Grid 2 Accent 3" w:uiPriority="68"/>
-    <w:lsdException w:name="Medium Grid 3 Accent 3" w:uiPriority="69"/>
-    <w:lsdException w:name="Dark List Accent 3" w:uiPriority="70"/>
-    <w:lsdException w:name="Colorful Shading Accent 3" w:uiPriority="71"/>
-    <w:lsdException w:name="Colorful List Accent 3" w:uiPriority="72"/>
-    <w:lsdException w:name="Colorful Grid Accent 3" w:uiPriority="73"/>
-    <w:lsdException w:name="Light Shading Accent 4" w:uiPriority="60"/>
-    <w:lsdException w:name="Light List Accent 4" w:uiPriority="61"/>
-    <w:lsdException w:name="Light Grid Accent 4" w:uiPriority="62"/>
-    <w:lsdException w:name="Medium Shading 1 Accent 4" w:uiPriority="63"/>
-    <w:lsdException w:name="Medium Shading 2 Accent 4" w:uiPriority="64"/>
-    <w:lsdException w:name="Medium List 1 Accent 4" w:uiPriority="65"/>
-    <w:lsdException w:name="Medium List 2 Accent 4" w:uiPriority="66"/>
-    <w:lsdException w:name="Medium Grid 1 Accent 4" w:uiPriority="67"/>
-    <w:lsdException w:name="Medium Grid 2 Accent 4" w:uiPriority="68"/>
-    <w:lsdException w:name="Medium Grid 3 Accent 4" w:uiPriority="69"/>
-    <w:lsdException w:name="Dark List Accent 4" w:uiPriority="70"/>
-    <w:lsdException w:name="Colorful Shading Accent 4" w:uiPriority="71"/>
-    <w:lsdException w:name="Colorful List Accent 4" w:uiPriority="72"/>
-    <w:lsdException w:name="Colorful Grid Accent 4" w:uiPriority="73"/>
-    <w:lsdException w:name="Light Shading Accent 5" w:uiPriority="60"/>
-    <w:lsdException w:name="Light List Accent 5" w:uiPriority="61"/>
-    <w:lsdException w:name="Light Grid Accent 5" w:uiPriority="62"/>
-    <w:lsdException w:name="Medium Shading 1 Accent 5" w:uiPriority="63"/>
-    <w:lsdException w:name="Medium Shading 2 Accent 5" w:uiPriority="64"/>
-    <w:lsdException w:name="Medium List 1 Accent 5" w:uiPriority="65"/>
-    <w:lsdException w:name="Medium List 2 Accent 5" w:uiPriority="66"/>
-    <w:lsdException w:name="Medium Grid 1 Accent 5" w:uiPriority="67"/>
-    <w:lsdException w:name="Medium Grid 2 Accent 5" w:uiPriority="68"/>
-    <w:lsdException w:name="Medium Grid 3 Accent 5" w:uiPriority="69"/>
-    <w:lsdException w:name="Dark List Accent 5" w:uiPriority="70"/>
-    <w:lsdException w:name="Colorful Shading Accent 5" w:uiPriority="71"/>
-    <w:lsdException w:name="Colorful List Accent 5" w:uiPriority="72"/>
-    <w:lsdException w:name="Colorful Grid Accent 5" w:uiPriority="73"/>
-    <w:lsdException w:name="Light Shading Accent 6" w:uiPriority="60"/>
-    <w:lsdException w:name="Light List Accent 6" w:uiPriority="61"/>
-    <w:lsdException w:name="Light Grid Accent 6" w:uiPriority="62"/>
-    <w:lsdException w:name="Medium Shading 1 Accent 6" w:uiPriority="63"/>
-    <w:lsdException w:name="Medium Shading 2 Accent 6" w:uiPriority="64"/>
-    <w:lsdException w:name="Medium List 1 Accent 6" w:uiPriority="65"/>
-    <w:lsdException w:name="Medium List 2 Accent 6" w:uiPriority="66"/>
-    <w:lsdException w:name="Medium Grid 1 Accent 6" w:uiPriority="67"/>
-    <w:lsdException w:name="Medium Grid 2 Accent 6" w:uiPriority="68"/>
-    <w:lsdException w:name="Medium Grid 3 Accent 6" w:uiPriority="69"/>
-    <w:lsdException w:name="Dark List Accent 6" w:uiPriority="70"/>
-    <w:lsdException w:name="Colorful Shading Accent 6" w:uiPriority="71"/>
-    <w:lsdException w:name="Colorful List Accent 6" w:uiPriority="72"/>
-    <w:lsdException w:name="Colorful Grid Accent 6" w:uiPriority="73"/>
-    <w:lsdException w:name="Subtle Emphasis" w:uiPriority="19" w:qFormat="1"/>
-    <w:lsdException w:name="Intense Emphasis" w:uiPriority="21" w:qFormat="1"/>
-    <w:lsdException w:name="Subtle Reference" w:uiPriority="31" w:qFormat="1"/>
-    <w:lsdException w:name="Intense Reference" w:uiPriority="32" w:qFormat="1"/>
-    <w:lsdException w:name="Book Title" w:uiPriority="33" w:qFormat="1"/>
-    <w:lsdException w:name="Bibliography" w:semiHidden="1" w:uiPriority="37" w:unhideWhenUsed="1"/>
-    <w:lsdException w:name="TOC Heading" w:semiHidden="1" w:uiPriority="39" w:unhideWhenUsed="1" w:qFormat="1"/>
-    <w:lsdException w:name="Plain Table 1" w:uiPriority="41"/>
-    <w:lsdException w:name="Plain Table 2" w:uiPriority="42"/>
-    <w:lsdException w:name="Plain Table 3" w:uiPriority="43"/>
-    <w:lsdException w:name="Plain Table 4" w:uiPriority="44"/>
-    <w:lsdException w:name="Plain Table 5" w:uiPriority="45"/>
-    <w:lsdException w:name="Grid Table Light" w:uiPriority="40"/>
-    <w:lsdException w:name="Grid Table 1 Light" w:uiPriority="46"/>
-    <w:lsdException w:name="Grid Table 2" w:uiPriority="47"/>
-    <w:lsdException w:name="Grid Table 3" w:uiPriority="48"/>
-    <w:lsdException w:name="Grid Table 4" w:uiPriority="49"/>
-    <w:lsdException w:name="Grid Table 5 Dark" w:uiPriority="50"/>
-    <w:lsdException w:name="Grid Table 6 Colorful" w:uiPriority="51"/>
-    <w:lsdException w:name="Grid Table 7 Colorful" w:uiPriority="52"/>
-    <w:lsdException w:name="Grid Table 1 Light Accent 1" w:uiPriority="46"/>
-    <w:lsdException w:name="Grid Table 2 Accent 1" w:uiPriority="47"/>
-    <w:lsdException w:name="Grid Table 3 Accent 1" w:uiPriority="48"/>
-    <w:lsdException w:name="Grid Table 4 Accent 1" w:uiPriority="49"/>
-    <w:lsdException w:name="Grid Table 5 Dark Accent 1" w:uiPriority="50"/>
-    <w:lsdException w:name="Grid Table 6 Colorful Accent 1" w:uiPriority="51"/>
-    <w:lsdException w:name="Grid Table 7 Colorful Accent 1" w:uiPriority="52"/>
-    <w:lsdException w:name="Grid Table 1 Light Accent 2" w:uiPriority="46"/>
-    <w:lsdException w:name="Grid Table 2 Accent 2" w:uiPriority="47"/>
-    <w:lsdException w:name="Grid Table 3 Accent 2" w:uiPriority="48"/>
-    <w:lsdException w:name="Grid Table 4 Accent 2" w:uiPriority="49"/>
-    <w:lsdException w:name="Grid Table 5 Dark Accent 2" w:uiPriority="50"/>
-    <w:lsdException w:name="Grid Table 6 Colorful Accent 2" w:uiPriority="51"/>
-    <w:lsdException w:name="Grid Table 7 Colorful Accent 2" w:uiPriority="52"/>
-    <w:lsdException w:name="Grid Table 1 Light Accent 3" w:uiPriority="46"/>
-    <w:lsdException w:name="Grid Table 2 Accent 3" w:uiPriority="47"/>
-    <w:lsdException w:name="Grid Table 3 Accent 3" w:uiPriority="48"/>
-    <w:lsdException w:name="Grid Table 4 Accent 3" w:uiPriority="49"/>
-    <w:lsdException w:name="Grid Table 5 Dark Accent 3" w:uiPriority="50"/>
-    <w:lsdException w:name="Grid Table 6 Colorful Accent 3" w:uiPriority="51"/>
-    <w:lsdException w:name="Grid Table 7 Colorful Accent 3" w:uiPriority="52"/>
-    <w:lsdException w:name="Grid Table 1 Light Accent 4" w:uiPriority="46"/>
-    <w:lsdException w:name="Grid Table 2 Accent 4" w:uiPriority="47"/>
-    <w:lsdException w:name="Grid Table 3 Accent 4" w:uiPriority="48"/>
-    <w:lsdException w:name="Grid Table 4 Accent 4" w:uiPriority="49"/>
-    <w:lsdException w:name="Grid Table 5 Dark Accent 4" w:uiPriority="50"/>
-    <w:lsdException w:name="Grid Table 6 Colorful Accent 4" w:uiPriority="51"/>
-    <w:lsdException w:name="Grid Table 7 Colorful Accent 4" w:uiPriority="52"/>
-    <w:lsdException w:name="Grid Table 1 Light Accent 5" w:uiPriority="46"/>
-    <w:lsdException w:name="Grid Table 2 Accent 5" w:uiPriority="47"/>
-    <w:lsdException w:name="Grid Table 3 Accent 5" w:uiPriority="48"/>
-    <w:lsdException w:name="Grid Table 4 Accent 5" w:uiPriority="49"/>
-    <w:lsdException w:name="Grid Table 5 Dark Accent 5" w:uiPriority="50"/>
-    <w:lsdException w:name="Grid Table 6 Colorful Accent 5" w:uiPriority="51"/>
-    <w:lsdException w:name="Grid Table 7 Colorful Accent 5" w:uiPriority="52"/>
-    <w:lsdException w:name="Grid Table 1 Light Accent 6" w:uiPriority="46"/>
-    <w:lsdException w:name="Grid Table 2 Accent 6" w:uiPriority="47"/>
-    <w:lsdException w:name="Grid Table 3 Accent 6" w:uiPriority="48"/>
-    <w:lsdException w:name="Grid Table 4 Accent 6" w:uiPriority="49"/>
-    <w:lsdException w:name="Grid Table 5 Dark Accent 6" w:uiPriority="50"/>
-    <w:lsdException w:name="Grid Table 6 Colorful Accent 6" w:uiPriority="51"/>
-    <w:lsdException w:name="Grid Table 7 Colorful Accent 6" w:uiPriority="52"/>
-    <w:lsdException w:name="List Table 1 Light" w:uiPriority="46"/>
-    <w:lsdException w:name="List Table 2" w:uiPriority="47"/>
-    <w:lsdException w:name="List Table 3" w:uiPriority="48"/>
-    <w:lsdException w:name="List Table 4" w:uiPriority="49"/>
-    <w:lsdException w:name="List Table 5 Dark" w:uiPriority="50"/>
-    <w:lsdException w:name="List Table 6 Colorful" w:uiPriority="51"/>
-    <w:lsdException w:name="List Table 7 Colorful" w:uiPriority="52"/>
-    <w:lsdException w:name="List Table 1 Light Accent 1" w:uiPriority="46"/>
-    <w:lsdException w:name="List Table 2 Accent 1" w:uiPriority="47"/>
-    <w:lsdException w:name="List Table 3 Accent 1" w:uiPriority="48"/>
-    <w:lsdException w:name="List Table 4 Accent 1" w:uiPriority="49"/>
-    <w:lsdException w:name="List Table 5 Dark Accent 1" w:uiPriority="50"/>
-    <w:lsdException w:name="List Table 6 Colorful Accent 1" w:uiPriority="51"/>
-    <w:lsdException w:name="List Table 7 Colorful Accent 1" w:uiPriority="52"/>
-    <w:lsdException w:name="List Table 1 Light Accent 2" w:uiPriority="46"/>
-    <w:lsdException w:name="List Table 2 Accent 2" w:uiPriority="47"/>
-    <w:lsdException w:name="List Table 3 Accent 2" w:uiPriority="48"/>
-    <w:lsdException w:name="List Table 4 Accent 2" w:uiPriority="49"/>
-    <w:lsdException w:name="List Table 5 Dark Accent 2" w:uiPriority="50"/>
-    <w:lsdException w:name="List Table 6 Colorful Accent 2" w:uiPriority="51"/>
-    <w:lsdException w:name="List Table 7 Colorful Accent 2" w:uiPriority="52"/>
-    <w:lsdException w:name="List Table 1 Light Accent 3" w:uiPriority="46"/>
-    <w:lsdException w:name="List Table 2 Accent 3" w:uiPriority="47"/>
-    <w:lsdException w:name="List Table 3 Accent 3" w:uiPriority="48"/>
-    <w:lsdException w:name="List Table 4 Accent 3" w:uiPriority="49"/>
-    <w:lsdException w:name="List Table 5 Dark Accent 3" w:uiPriority="50"/>
-    <w:lsdException w:name="List Table 6 Colorful Accent 3" w:uiPriority="51"/>
-    <w:lsdException w:name="List Table 7 Colorful Accent 3" w:uiPriority="52"/>
-    <w:lsdException w:name="List Table 1 Light Accent 4" w:uiPriority="46"/>
-    <w:lsdException w:name="List Table 2 Accent 4" w:uiPriority="47"/>
-    <w:lsdException w:name="List Table 3 Accent 4" w:uiPriority="48"/>
-    <w:lsdException w:name="List Table 4 Accent 4" w:uiPriority="49"/>
-    <w:lsdException w:name="List Table 5 Dark Accent 4" w:uiPriority="50"/>
-    <w:lsdException w:name="List Table 6 Colorful Accent 4" w:uiPriority="51"/>
-    <w:lsdException w:name="List Table 7 Colorful Accent 4" w:uiPriority="52"/>
-    <w:lsdException w:name="List Table 1 Light Accent 5" w:uiPriority="46"/>
-    <w:lsdException w:name="List Table 2 Accent 5" w:uiPriority="47"/>
-    <w:lsdException w:name="List Table 3 Accent 5" w:uiPriority="48"/>
-    <w:lsdException w:name="List Table 4 Accent 5" w:uiPriority="49"/>
-    <w:lsdException w:name="List Table 5 Dark Accent 5" w:uiPriority="50"/>
-    <w:lsdException w:name="List Table 6 Colorful Accent 5" w:uiPriority="51"/>
-    <w:lsdException w:name="List Table 7 Colorful Accent 5" w:uiPriority="52"/>
-    <w:lsdException w:name="List Table 1 Light Accent 6" w:uiPriority="46"/>
-    <w:lsdException w:name="List Table 2 Accent 6" w:uiPriority="47"/>
-    <w:lsdException w:name="List Table 3 Accent 6" w:uiPriority="48"/>
-    <w:lsdException w:name="List Table 4 Accent 6" w:uiPriority="49"/>
-    <w:lsdException w:name="List Table 5 Dark Accent 6" w:uiPriority="50"/>
-    <w:lsdException w:name="List Table 6 Colorful Accent 6" w:uiPriority="51"/>
-    <w:lsdException w:name="List Table 7 Colorful Accent 6" w:uiPriority="52"/>
-    <w:lsdException w:name="Mention" w:semiHidden="1" w:unhideWhenUsed="1"/>
-    <w:lsdException w:name="Smart Hyperlink" w:semiHidden="1" w:unhideWhenUsed="1"/>
-    <w:lsdException w:name="Hashtag" w:semiHidden="1" w:unhideWhenUsed="1"/>
+  <w:latentStyles w:defLockedState="0" w:defUIPriority="99" w:defSemiHidden="1" w:defUnhideWhenUsed="1" w:defQFormat="0" w:count="267">
+    <w:lsdException w:name="Normal" w:semiHidden="0" w:uiPriority="0" w:unhideWhenUsed="0" w:qFormat="1"/>
+    <w:lsdException w:name="heading 1" w:semiHidden="0" w:uiPriority="9" w:unhideWhenUsed="0" w:qFormat="1"/>
+    <w:lsdException w:name="heading 2" w:uiPriority="9" w:qFormat="1"/>
+    <w:lsdException w:name="heading 3" w:uiPriority="9" w:qFormat="1"/>
+    <w:lsdException w:name="heading 4" w:uiPriority="9" w:qFormat="1"/>
+    <w:lsdException w:name="heading 5" w:uiPriority="9" w:qFormat="1"/>
+    <w:lsdException w:name="heading 6" w:uiPriority="9" w:qFormat="1"/>
+    <w:lsdException w:name="heading 7" w:uiPriority="9" w:qFormat="1"/>
+    <w:lsdException w:name="heading 8" w:uiPriority="9" w:qFormat="1"/>
+    <w:lsdException w:name="heading 9" w:uiPriority="9" w:qFormat="1"/>
+    <w:lsdException w:name="toc 1" w:uiPriority="39"/>
+    <w:lsdException w:name="toc 2" w:uiPriority="39"/>
+    <w:lsdException w:name="toc 3" w:uiPriority="39"/>
+    <w:lsdException w:name="toc 4" w:uiPriority="39"/>
+    <w:lsdException w:name="toc 5" w:uiPriority="39"/>
+    <w:lsdException w:name="toc 6" w:uiPriority="39"/>
+    <w:lsdException w:name="toc 7" w:uiPriority="39"/>
+    <w:lsdException w:name="toc 8" w:uiPriority="39"/>
+    <w:lsdException w:name="toc 9" w:uiPriority="39"/>
+    <w:lsdException w:name="caption" w:uiPriority="35" w:qFormat="1"/>
+    <w:lsdException w:name="Title" w:semiHidden="0" w:uiPriority="10" w:unhideWhenUsed="0" w:qFormat="1"/>
+    <w:lsdException w:name="Default Paragraph Font" w:uiPriority="1"/>
+    <w:lsdException w:name="Subtitle" w:semiHidden="0" w:uiPriority="11" w:unhideWhenUsed="0" w:qFormat="1"/>
+    <w:lsdException w:name="Strong" w:semiHidden="0" w:uiPriority="22" w:unhideWhenUsed="0" w:qFormat="1"/>
+    <w:lsdException w:name="Emphasis" w:semiHidden="0" w:uiPriority="20" w:unhideWhenUsed="0" w:qFormat="1"/>
+    <w:lsdException w:name="Table Grid" w:semiHidden="0" w:uiPriority="39" w:unhideWhenUsed="0"/>
+    <w:lsdException w:name="Placeholder Text" w:unhideWhenUsed="0"/>
+    <w:lsdException w:name="No Spacing" w:semiHidden="0" w:uiPriority="1" w:unhideWhenUsed="0" w:qFormat="1"/>
+    <w:lsdException w:name="Light Shading" w:semiHidden="0" w:uiPriority="60" w:unhideWhenUsed="0"/>
+    <w:lsdException w:name="Light List" w:semiHidden="0" w:uiPriority="61" w:unhideWhenUsed="0"/>
+    <w:lsdException w:name="Light Grid" w:semiHidden="0" w:uiPriority="62" w:unhideWhenUsed="0"/>
+    <w:lsdException w:name="Medium Shading 1" w:semiHidden="0" w:uiPriority="63" w:unhideWhenUsed="0"/>
+    <w:lsdException w:name="Medium Shading 2" w:semiHidden="0" w:uiPriority="64" w:unhideWhenUsed="0"/>
+    <w:lsdException w:name="Medium List 1" w:semiHidden="0" w:uiPriority="65" w:unhideWhenUsed="0"/>
+    <w:lsdException w:name="Medium List 2" w:semiHidden="0" w:uiPriority="66" w:unhideWhenUsed="0"/>
+    <w:lsdException w:name="Medium Grid 1" w:semiHidden="0" w:uiPriority="67" w:unhideWhenUsed="0"/>
+    <w:lsdException w:name="Medium Grid 2" w:semiHidden="0" w:uiPriority="68" w:unhideWhenUsed="0"/>
+    <w:lsdException w:name="Medium Grid 3" w:semiHidden="0" w:uiPriority="69" w:unhideWhenUsed="0"/>
+    <w:lsdException w:name="Dark List" w:semiHidden="0" w:uiPriority="70" w:unhideWhenUsed="0"/>
+    <w:lsdException w:name="Colorful Shading" w:semiHidden="0" w:uiPriority="71" w:unhideWhenUsed="0"/>
+    <w:lsdException w:name="Colorful List" w:semiHidden="0" w:uiPriority="72" w:unhideWhenUsed="0"/>
+    <w:lsdException w:name="Colorful Grid" w:semiHidden="0" w:uiPriority="73" w:unhideWhenUsed="0"/>
+    <w:lsdException w:name="Light Shading Accent 1" w:semiHidden="0" w:uiPriority="60" w:unhideWhenUsed="0"/>
+    <w:lsdException w:name="Light List Accent 1" w:semiHidden="0" w:uiPriority="61" w:unhideWhenUsed="0"/>
+    <w:lsdException w:name="Light Grid Accent 1" w:semiHidden="0" w:uiPriority="62" w:unhideWhenUsed="0"/>
+    <w:lsdException w:name="Medium Shading 1 Accent 1" w:semiHidden="0" w:uiPriority="63" w:unhideWhenUsed="0"/>
+    <w:lsdException w:name="Medium Shading 2 Accent 1" w:semiHidden="0" w:uiPriority="64" w:unhideWhenUsed="0"/>
+    <w:lsdException w:name="Medium List 1 Accent 1" w:semiHidden="0" w:uiPriority="65" w:unhideWhenUsed="0"/>
+    <w:lsdException w:name="Revision" w:unhideWhenUsed="0"/>
+    <w:lsdException w:name="List Paragraph" w:semiHidden="0" w:uiPriority="34" w:unhideWhenUsed="0" w:qFormat="1"/>
+    <w:lsdException w:name="Quote" w:semiHidden="0" w:uiPriority="29" w:unhideWhenUsed="0" w:qFormat="1"/>
+    <w:lsdException w:name="Intense Quote" w:semiHidden="0" w:uiPriority="30" w:unhideWhenUsed="0" w:qFormat="1"/>
+    <w:lsdException w:name="Medium List 2 Accent 1" w:semiHidden="0" w:uiPriority="66" w:unhideWhenUsed="0"/>
+    <w:lsdException w:name="Medium Grid 1 Accent 1" w:semiHidden="0" w:uiPriority="67" w:unhideWhenUsed="0"/>
+    <w:lsdException w:name="Medium Grid 2 Accent 1" w:semiHidden="0" w:uiPriority="68" w:unhideWhenUsed="0"/>
+    <w:lsdException w:name="Medium Grid 3 Accent 1" w:semiHidden="0" w:uiPriority="69" w:unhideWhenUsed="0"/>
+    <w:lsdException w:name="Dark List Accent 1" w:semiHidden="0" w:uiPriority="70" w:unhideWhenUsed="0"/>
+    <w:lsdException w:name="Colorful Shading Accent 1" w:semiHidden="0" w:uiPriority="71" w:unhideWhenUsed="0"/>
+    <w:lsdException w:name="Colorful List Accent 1" w:semiHidden="0" w:uiPriority="72" w:unhideWhenUsed="0"/>
+    <w:lsdException w:name="Colorful Grid Accent 1" w:semiHidden="0" w:uiPriority="73" w:unhideWhenUsed="0"/>
+    <w:lsdException w:name="Light Shading Accent 2" w:semiHidden="0" w:uiPriority="60" w:unhideWhenUsed="0"/>
+    <w:lsdException w:name="Light List Accent 2" w:semiHidden="0" w:uiPriority="61" w:unhideWhenUsed="0"/>
+    <w:lsdException w:name="Light Grid Accent 2" w:semiHidden="0" w:uiPriority="62" w:unhideWhenUsed="0"/>
+    <w:lsdException w:name="Medium Shading 1 Accent 2" w:semiHidden="0" w:uiPriority="63" w:unhideWhenUsed="0"/>
+    <w:lsdException w:name="Medium Shading 2 Accent 2" w:semiHidden="0" w:uiPriority="64" w:unhideWhenUsed="0"/>
+    <w:lsdException w:name="Medium List 1 Accent 2" w:semiHidden="0" w:uiPriority="65" w:unhideWhenUsed="0"/>
+    <w:lsdException w:name="Medium List 2 Accent 2" w:semiHidden="0" w:uiPriority="66" w:unhideWhenUsed="0"/>
+    <w:lsdException w:name="Medium Grid 1 Accent 2" w:semiHidden="0" w:uiPriority="67" w:unhideWhenUsed="0"/>
+    <w:lsdException w:name="Medium Grid 2 Accent 2" w:semiHidden="0" w:uiPriority="68" w:unhideWhenUsed="0"/>
+    <w:lsdException w:name="Medium Grid 3 Accent 2" w:semiHidden="0" w:uiPriority="69" w:unhideWhenUsed="0"/>
+    <w:lsdException w:name="Dark List Accent 2" w:semiHidden="0" w:uiPriority="70" w:unhideWhenUsed="0"/>
+    <w:lsdException w:name="Colorful Shading Accent 2" w:semiHidden="0" w:uiPriority="71" w:unhideWhenUsed="0"/>
+    <w:lsdException w:name="Colorful List Accent 2" w:semiHidden="0" w:uiPriority="72" w:unhideWhenUsed="0"/>
+    <w:lsdException w:name="Colorful Grid Accent 2" w:semiHidden="0" w:uiPriority="73" w:unhideWhenUsed="0"/>
+    <w:lsdException w:name="Light Shading Accent 3" w:semiHidden="0" w:uiPriority="60" w:unhideWhenUsed="0"/>
+    <w:lsdException w:name="Light List Accent 3" w:semiHidden="0" w:uiPriority="61" w:unhideWhenUsed="0"/>
+    <w:lsdException w:name="Light Grid Accent 3" w:semiHidden="0" w:uiPriority="62" w:unhideWhenUsed="0"/>
+    <w:lsdException w:name="Medium Shading 1 Accent 3" w:semiHidden="0" w:uiPriority="63" w:unhideWhenUsed="0"/>
+    <w:lsdException w:name="Medium Shading 2 Accent 3" w:semiHidden="0" w:uiPriority="64" w:unhideWhenUsed="0"/>
+    <w:lsdException w:name="Medium List 1 Accent 3" w:semiHidden="0" w:uiPriority="65" w:unhideWhenUsed="0"/>
+    <w:lsdException w:name="Medium List 2 Accent 3" w:semiHidden="0" w:uiPriority="66" w:unhideWhenUsed="0"/>
+    <w:lsdException w:name="Medium Grid 1 Accent 3" w:semiHidden="0" w:uiPriority="67" w:unhideWhenUsed="0"/>
+    <w:lsdException w:name="Medium Grid 2 Accent 3" w:semiHidden="0" w:uiPriority="68" w:unhideWhenUsed="0"/>
+    <w:lsdException w:name="Medium Grid 3 Accent 3" w:semiHidden="0" w:uiPriority="69" w:unhideWhenUsed="0"/>
+    <w:lsdException w:name="Dark List Accent 3" w:semiHidden="0" w:uiPriority="70" w:unhideWhenUsed="0"/>
+    <w:lsdException w:name="Colorful Shading Accent 3" w:semiHidden="0" w:uiPriority="71" w:unhideWhenUsed="0"/>
+    <w:lsdException w:name="Colorful List Accent 3" w:semiHidden="0" w:uiPriority="72" w:unhideWhenUsed="0"/>
+    <w:lsdException w:name="Colorful Grid Accent 3" w:semiHidden="0" w:uiPriority="73" w:unhideWhenUsed="0"/>
+    <w:lsdException w:name="Light Shading Accent 4" w:semiHidden="0" w:uiPriority="60" w:unhideWhenUsed="0"/>
+    <w:lsdException w:name="Light List Accent 4" w:semiHidden="0" w:uiPriority="61" w:unhideWhenUsed="0"/>
+    <w:lsdException w:name="Light Grid Accent 4" w:semiHidden="0" w:uiPriority="62" w:unhideWhenUsed="0"/>
+    <w:lsdException w:name="Medium Shading 1 Accent 4" w:semiHidden="0" w:uiPriority="63" w:unhideWhenUsed="0"/>
+    <w:lsdException w:name="Medium Shading 2 Accent 4" w:semiHidden="0" w:uiPriority="64" w:unhideWhenUsed="0"/>
+    <w:lsdException w:name="Medium List 1 Accent 4" w:semiHidden="0" w:uiPriority="65" w:unhideWhenUsed="0"/>
+    <w:lsdException w:name="Medium List 2 Accent 4" w:semiHidden="0" w:uiPriority="66" w:unhideWhenUsed="0"/>
+    <w:lsdException w:name="Medium Grid 1 Accent 4" w:semiHidden="0" w:uiPriority="67" w:unhideWhenUsed="0"/>
+    <w:lsdException w:name="Medium Grid 2 Accent 4" w:semiHidden="0" w:uiPriority="68" w:unhideWhenUsed="0"/>
+    <w:lsdException w:name="Medium Grid 3 Accent 4" w:semiHidden="0" w:uiPriority="69" w:unhideWhenUsed="0"/>
+    <w:lsdException w:name="Dark List Accent 4" w:semiHidden="0" w:uiPriority="70" w:unhideWhenUsed="0"/>
+    <w:lsdException w:name="Colorful Shading Accent 4" w:semiHidden="0" w:uiPriority="71" w:unhideWhenUsed="0"/>
+    <w:lsdException w:name="Colorful List Accent 4" w:semiHidden="0" w:uiPriority="72" w:unhideWhenUsed="0"/>
+    <w:lsdException w:name="Colorful Grid Accent 4" w:semiHidden="0" w:uiPriority="73" w:unhideWhenUsed="0"/>
+    <w:lsdException w:name="Light Shading Accent 5" w:semiHidden="0" w:uiPriority="60" w:unhideWhenUsed="0"/>
+    <w:lsdException w:name="Light List Accent 5" w:semiHidden="0" w:uiPriority="61" w:unhideWhenUsed="0"/>
+    <w:lsdException w:name="Light Grid Accent 5" w:semiHidden="0" w:uiPriority="62" w:unhideWhenUsed="0"/>
+    <w:lsdException w:name="Medium Shading 1 Accent 5" w:semiHidden="0" w:uiPriority="63" w:unhideWhenUsed="0"/>
+    <w:lsdException w:name="Medium Shading 2 Accent 5" w:semiHidden="0" w:uiPriority="64" w:unhideWhenUsed="0"/>
+    <w:lsdException w:name="Medium List 1 Accent 5" w:semiHidden="0" w:uiPriority="65" w:unhideWhenUsed="0"/>
+    <w:lsdException w:name="Medium List 2 Accent 5" w:semiHidden="0" w:uiPriority="66" w:unhideWhenUsed="0"/>
+    <w:lsdException w:name="Medium Grid 1 Accent 5" w:semiHidden="0" w:uiPriority="67" w:unhideWhenUsed="0"/>
+    <w:lsdException w:name="Medium Grid 2 Accent 5" w:semiHidden="0" w:uiPriority="68" w:unhideWhenUsed="0"/>
+    <w:lsdException w:name="Medium Grid 3 Accent 5" w:semiHidden="0" w:uiPriority="69" w:unhideWhenUsed="0"/>
+    <w:lsdException w:name="Dark List Accent 5" w:semiHidden="0" w:uiPriority="70" w:unhideWhenUsed="0"/>
+    <w:lsdException w:name="Colorful Shading Accent 5" w:semiHidden="0" w:uiPriority="71" w:unhideWhenUsed="0"/>
+    <w:lsdException w:name="Colorful List Accent 5" w:semiHidden="0" w:uiPriority="72" w:unhideWhenUsed="0"/>
+    <w:lsdException w:name="Colorful Grid Accent 5" w:semiHidden="0" w:uiPriority="73" w:unhideWhenUsed="0"/>
+    <w:lsdException w:name="Light Shading Accent 6" w:semiHidden="0" w:uiPriority="60" w:unhideWhenUsed="0"/>
+    <w:lsdException w:name="Light List Accent 6" w:semiHidden="0" w:uiPriority="61" w:unhideWhenUsed="0"/>
+    <w:lsdException w:name="Light Grid Accent 6" w:semiHidden="0" w:uiPriority="62" w:unhideWhenUsed="0"/>
+    <w:lsdException w:name="Medium Shading 1 Accent 6" w:semiHidden="0" w:uiPriority="63" w:unhideWhenUsed="0"/>
+    <w:lsdException w:name="Medium Shading 2 Accent 6" w:semiHidden="0" w:uiPriority="64" w:unhideWhenUsed="0"/>
+    <w:lsdException w:name="Medium List 1 Accent 6" w:semiHidden="0" w:uiPriority="65" w:unhideWhenUsed="0"/>
+    <w:lsdException w:name="Medium List 2 Accent 6" w:semiHidden="0" w:uiPriority="66" w:unhideWhenUsed="0"/>
+    <w:lsdException w:name="Medium Grid 1 Accent 6" w:semiHidden="0" w:uiPriority="67" w:unhideWhenUsed="0"/>
+    <w:lsdException w:name="Medium Grid 2 Accent 6" w:semiHidden="0" w:uiPriority="68" w:unhideWhenUsed="0"/>
+    <w:lsdException w:name="Medium Grid 3 Accent 6" w:semiHidden="0" w:uiPriority="69" w:unhideWhenUsed="0"/>
+    <w:lsdException w:name="Dark List Accent 6" w:semiHidden="0" w:uiPriority="70" w:unhideWhenUsed="0"/>
+    <w:lsdException w:name="Colorful Shading Accent 6" w:semiHidden="0" w:uiPriority="71" w:unhideWhenUsed="0"/>
+    <w:lsdException w:name="Colorful List Accent 6" w:semiHidden="0" w:uiPriority="72" w:unhideWhenUsed="0"/>
+    <w:lsdException w:name="Colorful Grid Accent 6" w:semiHidden="0" w:uiPriority="73" w:unhideWhenUsed="0"/>
+    <w:lsdException w:name="Subtle Emphasis" w:semiHidden="0" w:uiPriority="19" w:unhideWhenUsed="0" w:qFormat="1"/>
+    <w:lsdException w:name="Intense Emphasis" w:semiHidden="0" w:uiPriority="21" w:unhideWhenUsed="0" w:qFormat="1"/>
+    <w:lsdException w:name="Subtle Reference" w:semiHidden="0" w:uiPriority="31" w:unhideWhenUsed="0" w:qFormat="1"/>
+    <w:lsdException w:name="Intense Reference" w:semiHidden="0" w:uiPriority="32" w:unhideWhenUsed="0" w:qFormat="1"/>
+    <w:lsdException w:name="Book Title" w:semiHidden="0" w:uiPriority="33" w:unhideWhenUsed="0" w:qFormat="1"/>
+    <w:lsdException w:name="Bibliography" w:uiPriority="37"/>
+    <w:lsdException w:name="TOC Heading" w:uiPriority="39" w:qFormat="1"/>
+  </w:latentStyles>
+  <w:style w:type="paragraph" w:default="1" w:styleId="Normal">
+    <w:name w:val="Normal"/>
+    <w:qFormat/>
+  </w:style>
+  <w:style w:type="character" w:default="1" w:styleId="Fontepargpadro">
+    <w:name w:val="Default Paragraph Font"/>
+    <w:uiPriority w:val="1"/>
+    <w:semiHidden/>
+    <w:unhideWhenUsed/>
+  </w:style>
+  <w:style w:type="table" w:default="1" w:styleId="Tabelanormal">
+    <w:name w:val="Normal Table"/>
+    <w:uiPriority w:val="99"/>
+    <w:semiHidden/>
+    <w:unhideWhenUsed/>
+    <w:tblPr>
+      <w:tblInd w:w="0" w:type="dxa"/>
+      <w:tblCellMar>
+        <w:top w:w="0" w:type="dxa"/>
+        <w:left w:w="108" w:type="dxa"/>
+        <w:bottom w:w="0" w:type="dxa"/>
+        <w:right w:w="108" w:type="dxa"/>
+      </w:tblCellMar>
+    </w:tblPr>
+  </w:style>
+  <w:style w:type="numbering" w:default="1" w:styleId="Semlista">
+    <w:name w:val="No List"/>
+    <w:uiPriority w:val="99"/>
+    <w:semiHidden/>
+    <w:unhideWhenUsed/>
+  </w:style>
+</w:styles>
+</file>
+
+<file path=word/stylesWithEffects.xml><?xml version="1.0" encoding="utf-8"?>
+<w:styles xmlns:wpc="http://schemas.microsoft.com/office/word/2010/wordprocessingCanvas" xmlns:mc="http://schemas.openxmlformats.org/markup-compatibility/2006" xmlns:o="urn:schemas-microsoft-com:office:office" xmlns:r="http://schemas.openxmlformats.org/officeDocument/2006/relationships" xmlns:m="http://schemas.openxmlformats.org/officeDocument/2006/math" xmlns:v="urn:schemas-microsoft-com:vml" xmlns:wp14="http://schemas.microsoft.com/office/word/2010/wordprocessingDrawing" xmlns:wp="http://schemas.openxmlformats.org/drawingml/2006/wordprocessingDrawing" xmlns:w10="urn:schemas-microsoft-com:office:word" xmlns:w="http://schemas.openxmlformats.org/wordprocessingml/2006/main" xmlns:w14="http://schemas.microsoft.com/office/word/2010/wordml" xmlns:wpg="http://schemas.microsoft.com/office/word/2010/wordprocessingGroup" xmlns:wpi="http://schemas.microsoft.com/office/word/2010/wordprocessingInk" xmlns:wne="http://schemas.microsoft.com/office/word/2006/wordml" xmlns:wps="http://schemas.microsoft.com/office/word/2010/wordprocessingShape" mc:Ignorable="w14 wp14">
+  <w:docDefaults>
+    <w:rPrDefault>
+      <w:rPr>
+        <w:rFonts w:asciiTheme="minorHAnsi" w:eastAsiaTheme="minorHAnsi" w:hAnsiTheme="minorHAnsi" w:cstheme="minorBidi"/>
+        <w:sz w:val="22"/>
+        <w:szCs w:val="22"/>
+        <w:lang w:val="pt-BR" w:eastAsia="en-US" w:bidi="ar-SA"/>
+      </w:rPr>
+    </w:rPrDefault>
+    <w:pPrDefault>
+      <w:pPr>
+        <w:spacing w:after="160" w:line="259" w:lineRule="auto"/>
+      </w:pPr>
+    </w:pPrDefault>
+  </w:docDefaults>
+  <w:latentStyles w:defLockedState="0" w:defUIPriority="99" w:defSemiHidden="1" w:defUnhideWhenUsed="1" w:defQFormat="0" w:count="267">
+    <w:lsdException w:name="Normal" w:semiHidden="0" w:uiPriority="0" w:unhideWhenUsed="0" w:qFormat="1"/>
+    <w:lsdException w:name="heading 1" w:semiHidden="0" w:uiPriority="9" w:unhideWhenUsed="0" w:qFormat="1"/>
+    <w:lsdException w:name="heading 2" w:uiPriority="9" w:qFormat="1"/>
+    <w:lsdException w:name="heading 3" w:uiPriority="9" w:qFormat="1"/>
+    <w:lsdException w:name="heading 4" w:uiPriority="9" w:qFormat="1"/>
+    <w:lsdException w:name="heading 5" w:uiPriority="9" w:qFormat="1"/>
+    <w:lsdException w:name="heading 6" w:uiPriority="9" w:qFormat="1"/>
+    <w:lsdException w:name="heading 7" w:uiPriority="9" w:qFormat="1"/>
+    <w:lsdException w:name="heading 8" w:uiPriority="9" w:qFormat="1"/>
+    <w:lsdException w:name="heading 9" w:uiPriority="9" w:qFormat="1"/>
+    <w:lsdException w:name="toc 1" w:uiPriority="39"/>
+    <w:lsdException w:name="toc 2" w:uiPriority="39"/>
+    <w:lsdException w:name="toc 3" w:uiPriority="39"/>
+    <w:lsdException w:name="toc 4" w:uiPriority="39"/>
+    <w:lsdException w:name="toc 5" w:uiPriority="39"/>
+    <w:lsdException w:name="toc 6" w:uiPriority="39"/>
+    <w:lsdException w:name="toc 7" w:uiPriority="39"/>
+    <w:lsdException w:name="toc 8" w:uiPriority="39"/>
+    <w:lsdException w:name="toc 9" w:uiPriority="39"/>
+    <w:lsdException w:name="caption" w:uiPriority="35" w:qFormat="1"/>
+    <w:lsdException w:name="Title" w:semiHidden="0" w:uiPriority="10" w:unhideWhenUsed="0" w:qFormat="1"/>
+    <w:lsdException w:name="Default Paragraph Font" w:uiPriority="1"/>
+    <w:lsdException w:name="Subtitle" w:semiHidden="0" w:uiPriority="11" w:unhideWhenUsed="0" w:qFormat="1"/>
+    <w:lsdException w:name="Strong" w:semiHidden="0" w:uiPriority="22" w:unhideWhenUsed="0" w:qFormat="1"/>
+    <w:lsdException w:name="Emphasis" w:semiHidden="0" w:uiPriority="20" w:unhideWhenUsed="0" w:qFormat="1"/>
+    <w:lsdException w:name="Table Grid" w:semiHidden="0" w:uiPriority="39" w:unhideWhenUsed="0"/>
+    <w:lsdException w:name="Placeholder Text" w:unhideWhenUsed="0"/>
+    <w:lsdException w:name="No Spacing" w:semiHidden="0" w:uiPriority="1" w:unhideWhenUsed="0" w:qFormat="1"/>
+    <w:lsdException w:name="Light Shading" w:semiHidden="0" w:uiPriority="60" w:unhideWhenUsed="0"/>
+    <w:lsdException w:name="Light List" w:semiHidden="0" w:uiPriority="61" w:unhideWhenUsed="0"/>
+    <w:lsdException w:name="Light Grid" w:semiHidden="0" w:uiPriority="62" w:unhideWhenUsed="0"/>
+    <w:lsdException w:name="Medium Shading 1" w:semiHidden="0" w:uiPriority="63" w:unhideWhenUsed="0"/>
+    <w:lsdException w:name="Medium Shading 2" w:semiHidden="0" w:uiPriority="64" w:unhideWhenUsed="0"/>
+    <w:lsdException w:name="Medium List 1" w:semiHidden="0" w:uiPriority="65" w:unhideWhenUsed="0"/>
+    <w:lsdException w:name="Medium List 2" w:semiHidden="0" w:uiPriority="66" w:unhideWhenUsed="0"/>
+    <w:lsdException w:name="Medium Grid 1" w:semiHidden="0" w:uiPriority="67" w:unhideWhenUsed="0"/>
+    <w:lsdException w:name="Medium Grid 2" w:semiHidden="0" w:uiPriority="68" w:unhideWhenUsed="0"/>
+    <w:lsdException w:name="Medium Grid 3" w:semiHidden="0" w:uiPriority="69" w:unhideWhenUsed="0"/>
+    <w:lsdException w:name="Dark List" w:semiHidden="0" w:uiPriority="70" w:unhideWhenUsed="0"/>
+    <w:lsdException w:name="Colorful Shading" w:semiHidden="0" w:uiPriority="71" w:unhideWhenUsed="0"/>
+    <w:lsdException w:name="Colorful List" w:semiHidden="0" w:uiPriority="72" w:unhideWhenUsed="0"/>
+    <w:lsdException w:name="Colorful Grid" w:semiHidden="0" w:uiPriority="73" w:unhideWhenUsed="0"/>
+    <w:lsdException w:name="Light Shading Accent 1" w:semiHidden="0" w:uiPriority="60" w:unhideWhenUsed="0"/>
+    <w:lsdException w:name="Light List Accent 1" w:semiHidden="0" w:uiPriority="61" w:unhideWhenUsed="0"/>
+    <w:lsdException w:name="Light Grid Accent 1" w:semiHidden="0" w:uiPriority="62" w:unhideWhenUsed="0"/>
+    <w:lsdException w:name="Medium Shading 1 Accent 1" w:semiHidden="0" w:uiPriority="63" w:unhideWhenUsed="0"/>
+    <w:lsdException w:name="Medium Shading 2 Accent 1" w:semiHidden="0" w:uiPriority="64" w:unhideWhenUsed="0"/>
+    <w:lsdException w:name="Medium List 1 Accent 1" w:semiHidden="0" w:uiPriority="65" w:unhideWhenUsed="0"/>
+    <w:lsdException w:name="Revision" w:unhideWhenUsed="0"/>
+    <w:lsdException w:name="List Paragraph" w:semiHidden="0" w:uiPriority="34" w:unhideWhenUsed="0" w:qFormat="1"/>
+    <w:lsdException w:name="Quote" w:semiHidden="0" w:uiPriority="29" w:unhideWhenUsed="0" w:qFormat="1"/>
+    <w:lsdException w:name="Intense Quote" w:semiHidden="0" w:uiPriority="30" w:unhideWhenUsed="0" w:qFormat="1"/>
+    <w:lsdException w:name="Medium List 2 Accent 1" w:semiHidden="0" w:uiPriority="66" w:unhideWhenUsed="0"/>
+    <w:lsdException w:name="Medium Grid 1 Accent 1" w:semiHidden="0" w:uiPriority="67" w:unhideWhenUsed="0"/>
+    <w:lsdException w:name="Medium Grid 2 Accent 1" w:semiHidden="0" w:uiPriority="68" w:unhideWhenUsed="0"/>
+    <w:lsdException w:name="Medium Grid 3 Accent 1" w:semiHidden="0" w:uiPriority="69" w:unhideWhenUsed="0"/>
+    <w:lsdException w:name="Dark List Accent 1" w:semiHidden="0" w:uiPriority="70" w:unhideWhenUsed="0"/>
+    <w:lsdException w:name="Colorful Shading Accent 1" w:semiHidden="0" w:uiPriority="71" w:unhideWhenUsed="0"/>
+    <w:lsdException w:name="Colorful List Accent 1" w:semiHidden="0" w:uiPriority="72" w:unhideWhenUsed="0"/>
+    <w:lsdException w:name="Colorful Grid Accent 1" w:semiHidden="0" w:uiPriority="73" w:unhideWhenUsed="0"/>
+    <w:lsdException w:name="Light Shading Accent 2" w:semiHidden="0" w:uiPriority="60" w:unhideWhenUsed="0"/>
+    <w:lsdException w:name="Light List Accent 2" w:semiHidden="0" w:uiPriority="61" w:unhideWhenUsed="0"/>
+    <w:lsdException w:name="Light Grid Accent 2" w:semiHidden="0" w:uiPriority="62" w:unhideWhenUsed="0"/>
+    <w:lsdException w:name="Medium Shading 1 Accent 2" w:semiHidden="0" w:uiPriority="63" w:unhideWhenUsed="0"/>
+    <w:lsdException w:name="Medium Shading 2 Accent 2" w:semiHidden="0" w:uiPriority="64" w:unhideWhenUsed="0"/>
+    <w:lsdException w:name="Medium List 1 Accent 2" w:semiHidden="0" w:uiPriority="65" w:unhideWhenUsed="0"/>
+    <w:lsdException w:name="Medium List 2 Accent 2" w:semiHidden="0" w:uiPriority="66" w:unhideWhenUsed="0"/>
+    <w:lsdException w:name="Medium Grid 1 Accent 2" w:semiHidden="0" w:uiPriority="67" w:unhideWhenUsed="0"/>
+    <w:lsdException w:name="Medium Grid 2 Accent 2" w:semiHidden="0" w:uiPriority="68" w:unhideWhenUsed="0"/>
+    <w:lsdException w:name="Medium Grid 3 Accent 2" w:semiHidden="0" w:uiPriority="69" w:unhideWhenUsed="0"/>
+    <w:lsdException w:name="Dark List Accent 2" w:semiHidden="0" w:uiPriority="70" w:unhideWhenUsed="0"/>
+    <w:lsdException w:name="Colorful Shading Accent 2" w:semiHidden="0" w:uiPriority="71" w:unhideWhenUsed="0"/>
+    <w:lsdException w:name="Colorful List Accent 2" w:semiHidden="0" w:uiPriority="72" w:unhideWhenUsed="0"/>
+    <w:lsdException w:name="Colorful Grid Accent 2" w:semiHidden="0" w:uiPriority="73" w:unhideWhenUsed="0"/>
+    <w:lsdException w:name="Light Shading Accent 3" w:semiHidden="0" w:uiPriority="60" w:unhideWhenUsed="0"/>
+    <w:lsdException w:name="Light List Accent 3" w:semiHidden="0" w:uiPriority="61" w:unhideWhenUsed="0"/>
+    <w:lsdException w:name="Light Grid Accent 3" w:semiHidden="0" w:uiPriority="62" w:unhideWhenUsed="0"/>
+    <w:lsdException w:name="Medium Shading 1 Accent 3" w:semiHidden="0" w:uiPriority="63" w:unhideWhenUsed="0"/>
+    <w:lsdException w:name="Medium Shading 2 Accent 3" w:semiHidden="0" w:uiPriority="64" w:unhideWhenUsed="0"/>
+    <w:lsdException w:name="Medium List 1 Accent 3" w:semiHidden="0" w:uiPriority="65" w:unhideWhenUsed="0"/>
+    <w:lsdException w:name="Medium List 2 Accent 3" w:semiHidden="0" w:uiPriority="66" w:unhideWhenUsed="0"/>
+    <w:lsdException w:name="Medium Grid 1 Accent 3" w:semiHidden="0" w:uiPriority="67" w:unhideWhenUsed="0"/>
+    <w:lsdException w:name="Medium Grid 2 Accent 3" w:semiHidden="0" w:uiPriority="68" w:unhideWhenUsed="0"/>
+    <w:lsdException w:name="Medium Grid 3 Accent 3" w:semiHidden="0" w:uiPriority="69" w:unhideWhenUsed="0"/>
+    <w:lsdException w:name="Dark List Accent 3" w:semiHidden="0" w:uiPriority="70" w:unhideWhenUsed="0"/>
+    <w:lsdException w:name="Colorful Shading Accent 3" w:semiHidden="0" w:uiPriority="71" w:unhideWhenUsed="0"/>
+    <w:lsdException w:name="Colorful List Accent 3" w:semiHidden="0" w:uiPriority="72" w:unhideWhenUsed="0"/>
+    <w:lsdException w:name="Colorful Grid Accent 3" w:semiHidden="0" w:uiPriority="73" w:unhideWhenUsed="0"/>
+    <w:lsdException w:name="Light Shading Accent 4" w:semiHidden="0" w:uiPriority="60" w:unhideWhenUsed="0"/>
+    <w:lsdException w:name="Light List Accent 4" w:semiHidden="0" w:uiPriority="61" w:unhideWhenUsed="0"/>
+    <w:lsdException w:name="Light Grid Accent 4" w:semiHidden="0" w:uiPriority="62" w:unhideWhenUsed="0"/>
+    <w:lsdException w:name="Medium Shading 1 Accent 4" w:semiHidden="0" w:uiPriority="63" w:unhideWhenUsed="0"/>
+    <w:lsdException w:name="Medium Shading 2 Accent 4" w:semiHidden="0" w:uiPriority="64" w:unhideWhenUsed="0"/>
+    <w:lsdException w:name="Medium List 1 Accent 4" w:semiHidden="0" w:uiPriority="65" w:unhideWhenUsed="0"/>
+    <w:lsdException w:name="Medium List 2 Accent 4" w:semiHidden="0" w:uiPriority="66" w:unhideWhenUsed="0"/>
+    <w:lsdException w:name="Medium Grid 1 Accent 4" w:semiHidden="0" w:uiPriority="67" w:unhideWhenUsed="0"/>
+    <w:lsdException w:name="Medium Grid 2 Accent 4" w:semiHidden="0" w:uiPriority="68" w:unhideWhenUsed="0"/>
+    <w:lsdException w:name="Medium Grid 3 Accent 4" w:semiHidden="0" w:uiPriority="69" w:unhideWhenUsed="0"/>
+    <w:lsdException w:name="Dark List Accent 4" w:semiHidden="0" w:uiPriority="70" w:unhideWhenUsed="0"/>
+    <w:lsdException w:name="Colorful Shading Accent 4" w:semiHidden="0" w:uiPriority="71" w:unhideWhenUsed="0"/>
+    <w:lsdException w:name="Colorful List Accent 4" w:semiHidden="0" w:uiPriority="72" w:unhideWhenUsed="0"/>
+    <w:lsdException w:name="Colorful Grid Accent 4" w:semiHidden="0" w:uiPriority="73" w:unhideWhenUsed="0"/>
+    <w:lsdException w:name="Light Shading Accent 5" w:semiHidden="0" w:uiPriority="60" w:unhideWhenUsed="0"/>
+    <w:lsdException w:name="Light List Accent 5" w:semiHidden="0" w:uiPriority="61" w:unhideWhenUsed="0"/>
+    <w:lsdException w:name="Light Grid Accent 5" w:semiHidden="0" w:uiPriority="62" w:unhideWhenUsed="0"/>
+    <w:lsdException w:name="Medium Shading 1 Accent 5" w:semiHidden="0" w:uiPriority="63" w:unhideWhenUsed="0"/>
+    <w:lsdException w:name="Medium Shading 2 Accent 5" w:semiHidden="0" w:uiPriority="64" w:unhideWhenUsed="0"/>
+    <w:lsdException w:name="Medium List 1 Accent 5" w:semiHidden="0" w:uiPriority="65" w:unhideWhenUsed="0"/>
+    <w:lsdException w:name="Medium List 2 Accent 5" w:semiHidden="0" w:uiPriority="66" w:unhideWhenUsed="0"/>
+    <w:lsdException w:name="Medium Grid 1 Accent 5" w:semiHidden="0" w:uiPriority="67" w:unhideWhenUsed="0"/>
+    <w:lsdException w:name="Medium Grid 2 Accent 5" w:semiHidden="0" w:uiPriority="68" w:unhideWhenUsed="0"/>
+    <w:lsdException w:name="Medium Grid 3 Accent 5" w:semiHidden="0" w:uiPriority="69" w:unhideWhenUsed="0"/>
+    <w:lsdException w:name="Dark List Accent 5" w:semiHidden="0" w:uiPriority="70" w:unhideWhenUsed="0"/>
+    <w:lsdException w:name="Colorful Shading Accent 5" w:semiHidden="0" w:uiPriority="71" w:unhideWhenUsed="0"/>
+    <w:lsdException w:name="Colorful List Accent 5" w:semiHidden="0" w:uiPriority="72" w:unhideWhenUsed="0"/>
+    <w:lsdException w:name="Colorful Grid Accent 5" w:semiHidden="0" w:uiPriority="73" w:unhideWhenUsed="0"/>
+    <w:lsdException w:name="Light Shading Accent 6" w:semiHidden="0" w:uiPriority="60" w:unhideWhenUsed="0"/>
+    <w:lsdException w:name="Light List Accent 6" w:semiHidden="0" w:uiPriority="61" w:unhideWhenUsed="0"/>
+    <w:lsdException w:name="Light Grid Accent 6" w:semiHidden="0" w:uiPriority="62" w:unhideWhenUsed="0"/>
+    <w:lsdException w:name="Medium Shading 1 Accent 6" w:semiHidden="0" w:uiPriority="63" w:unhideWhenUsed="0"/>
+    <w:lsdException w:name="Medium Shading 2 Accent 6" w:semiHidden="0" w:uiPriority="64" w:unhideWhenUsed="0"/>
+    <w:lsdException w:name="Medium List 1 Accent 6" w:semiHidden="0" w:uiPriority="65" w:unhideWhenUsed="0"/>
+    <w:lsdException w:name="Medium List 2 Accent 6" w:semiHidden="0" w:uiPriority="66" w:unhideWhenUsed="0"/>
+    <w:lsdException w:name="Medium Grid 1 Accent 6" w:semiHidden="0" w:uiPriority="67" w:unhideWhenUsed="0"/>
+    <w:lsdException w:name="Medium Grid 2 Accent 6" w:semiHidden="0" w:uiPriority="68" w:unhideWhenUsed="0"/>
+    <w:lsdException w:name="Medium Grid 3 Accent 6" w:semiHidden="0" w:uiPriority="69" w:unhideWhenUsed="0"/>
+    <w:lsdException w:name="Dark List Accent 6" w:semiHidden="0" w:uiPriority="70" w:unhideWhenUsed="0"/>
+    <w:lsdException w:name="Colorful Shading Accent 6" w:semiHidden="0" w:uiPriority="71" w:unhideWhenUsed="0"/>
+    <w:lsdException w:name="Colorful List Accent 6" w:semiHidden="0" w:uiPriority="72" w:unhideWhenUsed="0"/>
+    <w:lsdException w:name="Colorful Grid Accent 6" w:semiHidden="0" w:uiPriority="73" w:unhideWhenUsed="0"/>
+    <w:lsdException w:name="Subtle Emphasis" w:semiHidden="0" w:uiPriority="19" w:unhideWhenUsed="0" w:qFormat="1"/>
+    <w:lsdException w:name="Intense Emphasis" w:semiHidden="0" w:uiPriority="21" w:unhideWhenUsed="0" w:qFormat="1"/>
+    <w:lsdException w:name="Subtle Reference" w:semiHidden="0" w:uiPriority="31" w:unhideWhenUsed="0" w:qFormat="1"/>
+    <w:lsdException w:name="Intense Reference" w:semiHidden="0" w:uiPriority="32" w:unhideWhenUsed="0" w:qFormat="1"/>
+    <w:lsdException w:name="Book Title" w:semiHidden="0" w:uiPriority="33" w:unhideWhenUsed="0" w:qFormat="1"/>
+    <w:lsdException w:name="Bibliography" w:uiPriority="37"/>
+    <w:lsdException w:name="TOC Heading" w:uiPriority="39" w:qFormat="1"/>
   </w:latentStyles>
   <w:style w:type="paragraph" w:default="1" w:styleId="Normal">
     <w:name w:val="Normal"/>
@@ -1399,7 +1354,7 @@
   <a:extraClrSchemeLst/>
   <a:extLst>
     <a:ext uri="{05A4C25C-085E-4340-85A3-A5531E510DB2}">
-      <thm15:themeFamily xmlns:thm15="http://schemas.microsoft.com/office/thememl/2012/main" name="Office Theme" id="{62F939B6-93AF-4DB8-9C6B-D6C7DFDC589F}" vid="{4A3C46E8-61CC-4603-A589-7422A47A8E4A}"/>
+      <thm15:themeFamily xmlns:thm15="http://schemas.microsoft.com/office/thememl/2012/main" xmlns="" name="Office Theme" id="{62F939B6-93AF-4DB8-9C6B-D6C7DFDC589F}" vid="{4A3C46E8-61CC-4603-A589-7422A47A8E4A}"/>
     </a:ext>
   </a:extLst>
 </a:theme>

</xml_diff>